<commit_message>
no se, tenia esto diferente
</commit_message>
<xml_diff>
--- a/cosasDeR/TP-PyE-Kim Aron.docx
+++ b/cosasDeR/TP-PyE-Kim Aron.docx
@@ -567,17 +567,15 @@
         </w:rPr>
         <w:t xml:space="preserve">una media </w:t>
       </w:r>
-      <w:proofErr w:type="spellStart"/>
-      <w:r>
-        <w:rPr>
-          <w:rStyle w:val="Ttulo4Car"/>
-          <w:i w:val="0"/>
-          <w:iCs w:val="0"/>
-          <w:color w:val="auto"/>
-        </w:rPr>
-        <w:t>mas</w:t>
-      </w:r>
-      <w:proofErr w:type="spellEnd"/>
+      <w:r>
+        <w:rPr>
+          <w:rStyle w:val="Ttulo4Car"/>
+          <w:i w:val="0"/>
+          <w:iCs w:val="0"/>
+          <w:color w:val="auto"/>
+        </w:rPr>
+        <w:t>más</w:t>
+      </w:r>
       <w:r>
         <w:rPr>
           <w:rStyle w:val="Ttulo4Car"/>
@@ -946,6 +944,7 @@
       <w:r>
         <w:rPr>
           <w:rStyle w:val="Ttulo4Car"/>
+          <w:noProof/>
         </w:rPr>
         <w:drawing>
           <wp:anchor distT="0" distB="0" distL="114300" distR="114300" simplePos="0" relativeHeight="251666432" behindDoc="1" locked="0" layoutInCell="1" allowOverlap="1" wp14:anchorId="4F07841A" wp14:editId="6E63CAE2">
@@ -1143,6 +1142,7 @@
       <w:r>
         <w:rPr>
           <w:rStyle w:val="Ttulo4Car"/>
+          <w:noProof/>
         </w:rPr>
         <w:drawing>
           <wp:anchor distT="0" distB="0" distL="114300" distR="114300" simplePos="0" relativeHeight="251665408" behindDoc="1" locked="0" layoutInCell="1" allowOverlap="1" wp14:anchorId="0CE9906C" wp14:editId="7756279E">
@@ -1281,6 +1281,7 @@
       <w:r>
         <w:rPr>
           <w:rStyle w:val="Ttulo4Car"/>
+          <w:noProof/>
         </w:rPr>
         <w:drawing>
           <wp:anchor distT="0" distB="0" distL="114300" distR="114300" simplePos="0" relativeHeight="251667456" behindDoc="1" locked="0" layoutInCell="1" allowOverlap="1" wp14:anchorId="7E9481D2" wp14:editId="224553C5">
@@ -2483,6 +2484,15 @@
         </w:rPr>
         <w:t>)</w:t>
       </w:r>
+      <w:r>
+        <w:rPr>
+          <w:rStyle w:val="Ttulo4Car"/>
+          <w:i w:val="0"/>
+          <w:iCs w:val="0"/>
+          <w:color w:val="auto"/>
+        </w:rPr>
+        <w:t>.</w:t>
+      </w:r>
     </w:p>
     <w:p>
       <w:pPr>
@@ -3391,60 +3401,81 @@
           <w:iCs w:val="0"/>
           <w:color w:val="auto"/>
         </w:rPr>
-        <w:t xml:space="preserve">A medida que aumenta el n, las graficas se van asemejando </w:t>
+        <w:t>A medida que aumenta el n, las graficas se van asemejando m</w:t>
+      </w:r>
+      <w:r>
+        <w:rPr>
+          <w:rStyle w:val="Ttulo4Car"/>
+          <w:i w:val="0"/>
+          <w:iCs w:val="0"/>
+          <w:color w:val="auto"/>
+        </w:rPr>
+        <w:t>á</w:t>
+      </w:r>
+      <w:r>
+        <w:rPr>
+          <w:rStyle w:val="Ttulo4Car"/>
+          <w:i w:val="0"/>
+          <w:iCs w:val="0"/>
+          <w:color w:val="auto"/>
+        </w:rPr>
+        <w:t>s a la densidad de una normal estándar.</w:t>
+      </w:r>
+    </w:p>
+    <w:p>
+      <w:pPr>
+        <w:spacing w:line="360" w:lineRule="auto"/>
+        <w:rPr>
+          <w:rFonts w:asciiTheme="majorHAnsi" w:eastAsiaTheme="majorEastAsia" w:hAnsiTheme="majorHAnsi" w:cstheme="majorBidi"/>
+        </w:rPr>
+      </w:pPr>
+    </w:p>
+    <w:p>
+      <w:pPr>
+        <w:spacing w:line="360" w:lineRule="auto"/>
+        <w:rPr>
+          <w:rFonts w:asciiTheme="majorHAnsi" w:eastAsiaTheme="majorEastAsia" w:hAnsiTheme="majorHAnsi" w:cstheme="majorBidi"/>
+        </w:rPr>
+      </w:pPr>
+    </w:p>
+    <w:p>
+      <w:pPr>
+        <w:spacing w:line="360" w:lineRule="auto"/>
+        <w:rPr>
+          <w:rFonts w:asciiTheme="majorHAnsi" w:eastAsiaTheme="majorEastAsia" w:hAnsiTheme="majorHAnsi" w:cstheme="majorBidi"/>
+        </w:rPr>
+      </w:pPr>
+    </w:p>
+    <w:p>
+      <w:pPr>
+        <w:spacing w:line="360" w:lineRule="auto"/>
+      </w:pPr>
+      <w:r>
+        <w:rPr>
+          <w:rStyle w:val="Ttulo3Car"/>
+        </w:rPr>
+        <w:t>Enunciado 4. Sea (</w:t>
       </w:r>
       <w:proofErr w:type="spellStart"/>
       <w:r>
         <w:rPr>
-          <w:rStyle w:val="Ttulo4Car"/>
-          <w:i w:val="0"/>
-          <w:iCs w:val="0"/>
-          <w:color w:val="auto"/>
-        </w:rPr>
-        <w:t>mas</w:t>
+          <w:rStyle w:val="Ttulo3Car"/>
+        </w:rPr>
+        <w:t>Ui</w:t>
       </w:r>
       <w:proofErr w:type="spellEnd"/>
       <w:r>
         <w:rPr>
-          <w:rStyle w:val="Ttulo4Car"/>
-          <w:i w:val="0"/>
-          <w:iCs w:val="0"/>
-          <w:color w:val="auto"/>
-        </w:rPr>
-        <w:t xml:space="preserve"> a la densidad de una normal estándar.</w:t>
-      </w:r>
-    </w:p>
-    <w:p>
-      <w:pPr>
-        <w:spacing w:line="360" w:lineRule="auto"/>
-        <w:rPr>
-          <w:rFonts w:asciiTheme="majorHAnsi" w:eastAsiaTheme="majorEastAsia" w:hAnsiTheme="majorHAnsi" w:cstheme="majorBidi"/>
-        </w:rPr>
-      </w:pPr>
-    </w:p>
-    <w:p>
-      <w:pPr>
-        <w:spacing w:line="360" w:lineRule="auto"/>
-      </w:pPr>
-      <w:r>
-        <w:rPr>
           <w:rStyle w:val="Ttulo3Car"/>
         </w:rPr>
-        <w:t xml:space="preserve">Enunciado 4. Sea </w:t>
-      </w:r>
-      <w:proofErr w:type="gramStart"/>
+        <w:t>)</w:t>
+      </w:r>
+      <w:proofErr w:type="spellStart"/>
       <w:r>
         <w:rPr>
           <w:rStyle w:val="Ttulo3Car"/>
         </w:rPr>
-        <w:t>( P</w:t>
-      </w:r>
-      <w:proofErr w:type="gramEnd"/>
-      <w:r>
-        <w:rPr>
-          <w:rStyle w:val="Ttulo3Car"/>
-        </w:rPr>
-        <w:t xml:space="preserve"> Ui)i</w:t>
+        <w:t>i</w:t>
       </w:r>
       <w:r>
         <w:rPr>
@@ -3457,7 +3488,14 @@
         <w:rPr>
           <w:rStyle w:val="Ttulo3Car"/>
         </w:rPr>
-        <w:t xml:space="preserve">N una sucesión de variables aleatorias uniformes en [0, 1]. Definimos N = </w:t>
+        <w:t>N</w:t>
+      </w:r>
+      <w:proofErr w:type="spellEnd"/>
+      <w:r>
+        <w:rPr>
+          <w:rStyle w:val="Ttulo3Car"/>
+        </w:rPr>
+        <w:t xml:space="preserve"> una sucesión de variables aleatorias uniformes en [0, 1]. Definimos N = </w:t>
       </w:r>
       <w:proofErr w:type="gramStart"/>
       <w:r>
@@ -3484,7 +3522,45 @@
         <w:rPr>
           <w:rStyle w:val="Ttulo3Car"/>
         </w:rPr>
-        <w:t xml:space="preserve"> N : n i=1 Ui </w:t>
+        <w:t xml:space="preserve"> N : </w:t>
+      </w:r>
+      <w:r>
+        <w:rPr>
+          <w:rStyle w:val="Ttulo3Car"/>
+        </w:rPr>
+        <w:t>SUM[</w:t>
+      </w:r>
+      <w:r>
+        <w:rPr>
+          <w:rStyle w:val="Ttulo3Car"/>
+        </w:rPr>
+        <w:t>i=1</w:t>
+      </w:r>
+      <w:r>
+        <w:rPr>
+          <w:rStyle w:val="Ttulo3Car"/>
+        </w:rPr>
+        <w:t>;n](</w:t>
+      </w:r>
+      <w:proofErr w:type="spellStart"/>
+      <w:r>
+        <w:rPr>
+          <w:rStyle w:val="Ttulo3Car"/>
+        </w:rPr>
+        <w:t>Ui</w:t>
+      </w:r>
+      <w:proofErr w:type="spellEnd"/>
+      <w:r>
+        <w:rPr>
+          <w:rStyle w:val="Ttulo3Car"/>
+        </w:rPr>
+        <w:t>)</w:t>
+      </w:r>
+      <w:r>
+        <w:rPr>
+          <w:rStyle w:val="Ttulo3Car"/>
+        </w:rPr>
+        <w:t xml:space="preserve"> </w:t>
       </w:r>
       <w:r>
         <w:rPr>
@@ -3502,104 +3578,4221 @@
       <w:r>
         <w:t xml:space="preserve"> </w:t>
       </w:r>
+    </w:p>
+    <w:p>
+      <w:pPr>
+        <w:pStyle w:val="HTMLconformatoprevio"/>
+        <w:shd w:val="clear" w:color="auto" w:fill="FFFFFF"/>
+        <w:wordWrap w:val="0"/>
+        <w:rPr>
+          <w:rStyle w:val="Ttulo3Car"/>
+          <w:rFonts w:ascii="Lucida Console" w:eastAsia="Times New Roman" w:hAnsi="Lucida Console" w:cs="Courier New"/>
+          <w:color w:val="000000"/>
+          <w:sz w:val="20"/>
+          <w:szCs w:val="20"/>
+        </w:rPr>
+      </w:pPr>
+      <w:r>
+        <w:rPr>
+          <w:rStyle w:val="Ttulo3Car"/>
+        </w:rPr>
+        <w:tab/>
+      </w:r>
+      <w:r>
+        <w:rPr>
+          <w:rStyle w:val="Ttulo3Car"/>
+          <w:color w:val="auto"/>
+        </w:rPr>
+        <w:t xml:space="preserve">Mi estimación de E(N) = </w:t>
+      </w:r>
+      <w:r>
+        <w:rPr>
+          <w:rFonts w:ascii="Lucida Console" w:hAnsi="Lucida Console"/>
+          <w:bdr w:val="none" w:sz="0" w:space="0" w:color="auto" w:frame="1"/>
+        </w:rPr>
+        <w:t>2.569</w:t>
+      </w:r>
+      <w:r>
+        <w:rPr>
+          <w:rFonts w:ascii="Lucida Console" w:hAnsi="Lucida Console"/>
+          <w:bdr w:val="none" w:sz="0" w:space="0" w:color="auto" w:frame="1"/>
+        </w:rPr>
+        <w:t>.</w:t>
+      </w:r>
+    </w:p>
+    <w:p>
+      <w:pPr>
+        <w:spacing w:line="360" w:lineRule="auto"/>
+        <w:rPr>
+          <w:rStyle w:val="Ttulo3Car"/>
+        </w:rPr>
+      </w:pPr>
+    </w:p>
+    <w:p>
+      <w:pPr>
+        <w:spacing w:line="360" w:lineRule="auto"/>
+        <w:rPr>
+          <w:rStyle w:val="Ttulo4Car"/>
+        </w:rPr>
+      </w:pPr>
+      <w:r>
+        <w:rPr>
+          <w:rStyle w:val="Ttulo3Car"/>
+        </w:rPr>
+        <w:lastRenderedPageBreak/>
+        <w:t>Enunciado 5. Se compararon tres dietas respecto al control de azúcar en la sangre en pacientes diabéticos. En el archivo estad descriptiva.txt se encuentran los valores de glucosa para las tres dietas consideradas (A, B, C), que contienen las lecturas de glucosa en la sangre de los pacientes. Es deseable que el paciente tenga valores entre 80 — 110 mg/dl.</w:t>
+      </w:r>
+      <w:r>
+        <w:br/>
+      </w:r>
+      <w:r>
+        <w:rPr>
+          <w:rStyle w:val="Ttulo4Car"/>
+        </w:rPr>
+        <w:t xml:space="preserve">(a) Cargue los datos al R. </w:t>
+      </w:r>
+      <w:r>
+        <w:rPr>
+          <w:rStyle w:val="Ttulo4Car"/>
+        </w:rPr>
+        <w:br/>
+        <w:t xml:space="preserve">(b) Para cada una de las tres dietas calcule medidas de centralidad: la media, la mediana, la media α-podada para α = 0.1, 0.2. Para cada dieta compare los valores obtenidos de las cuatro medidas de posición, si observa una notable diferencia ¿a qué podría deberse? </w:t>
+      </w:r>
+    </w:p>
+    <w:p>
+      <w:pPr>
+        <w:spacing w:line="360" w:lineRule="auto"/>
+        <w:rPr>
+          <w:rStyle w:val="Ttulo4Car"/>
+          <w:i w:val="0"/>
+          <w:iCs w:val="0"/>
+          <w:color w:val="auto"/>
+        </w:rPr>
+        <w:sectPr>
+          <w:headerReference w:type="default" r:id="rId31"/>
+          <w:footerReference w:type="default" r:id="rId32"/>
+          <w:pgSz w:w="11906" w:h="16838" w:code="9"/>
+          <w:pgMar w:top="1440" w:right="1080" w:bottom="1440" w:left="1080" w:header="720" w:footer="720" w:gutter="0"/>
+          <w:cols w:space="720"/>
+          <w:docGrid w:linePitch="360"/>
+        </w:sectPr>
+      </w:pPr>
+    </w:p>
+    <w:p>
+      <w:pPr>
+        <w:spacing w:line="360" w:lineRule="auto"/>
+        <w:rPr>
+          <w:rStyle w:val="Ttulo4Car"/>
+          <w:i w:val="0"/>
+          <w:iCs w:val="0"/>
+          <w:color w:val="auto"/>
+        </w:rPr>
+      </w:pPr>
+      <w:r>
+        <w:rPr>
+          <w:rStyle w:val="Ttulo4Car"/>
+          <w:i w:val="0"/>
+          <w:iCs w:val="0"/>
+          <w:color w:val="auto"/>
+        </w:rPr>
+        <w:t xml:space="preserve">De la dieta-a: </w:t>
+      </w:r>
+      <w:r>
+        <w:rPr>
+          <w:rStyle w:val="Ttulo4Car"/>
+          <w:i w:val="0"/>
+          <w:iCs w:val="0"/>
+          <w:color w:val="auto"/>
+        </w:rPr>
+        <w:br/>
+      </w:r>
+      <w:r>
+        <w:rPr>
+          <w:rStyle w:val="Ttulo4Car"/>
+          <w:i w:val="0"/>
+          <w:iCs w:val="0"/>
+          <w:color w:val="auto"/>
+        </w:rPr>
+        <w:t xml:space="preserve">  media: </w:t>
+      </w:r>
+      <w:r>
+        <w:rPr>
+          <w:rFonts w:ascii="Lucida Console" w:eastAsia="Times New Roman" w:hAnsi="Lucida Console" w:cs="Courier New"/>
+          <w:color w:val="000000"/>
+          <w:sz w:val="20"/>
+          <w:szCs w:val="20"/>
+          <w:bdr w:val="none" w:sz="0" w:space="0" w:color="auto" w:frame="1"/>
+          <w:lang w:eastAsia="es-AR"/>
+        </w:rPr>
+        <w:t>98.68</w:t>
+      </w:r>
+      <w:r>
+        <w:rPr>
+          <w:rStyle w:val="Ttulo4Car"/>
+          <w:i w:val="0"/>
+          <w:iCs w:val="0"/>
+          <w:color w:val="auto"/>
+        </w:rPr>
+        <w:br/>
+        <w:t xml:space="preserve">  mediana: </w:t>
+      </w:r>
+      <w:r>
+        <w:rPr>
+          <w:rFonts w:ascii="Lucida Console" w:eastAsia="Times New Roman" w:hAnsi="Lucida Console" w:cs="Courier New"/>
+          <w:color w:val="000000"/>
+          <w:sz w:val="20"/>
+          <w:szCs w:val="20"/>
+          <w:bdr w:val="none" w:sz="0" w:space="0" w:color="auto" w:frame="1"/>
+          <w:lang w:eastAsia="es-AR"/>
+        </w:rPr>
+        <w:t>99</w:t>
+      </w:r>
+      <w:r>
+        <w:rPr>
+          <w:rStyle w:val="Ttulo4Car"/>
+          <w:i w:val="0"/>
+          <w:iCs w:val="0"/>
+          <w:color w:val="auto"/>
+        </w:rPr>
+        <w:br/>
+        <w:t xml:space="preserve">  media 0.1-podada: </w:t>
+      </w:r>
+      <w:r>
+        <w:rPr>
+          <w:rFonts w:ascii="Lucida Console" w:eastAsia="Times New Roman" w:hAnsi="Lucida Console" w:cs="Courier New"/>
+          <w:color w:val="000000"/>
+          <w:sz w:val="20"/>
+          <w:szCs w:val="20"/>
+          <w:bdr w:val="none" w:sz="0" w:space="0" w:color="auto" w:frame="1"/>
+          <w:lang w:eastAsia="es-AR"/>
+        </w:rPr>
+        <w:t>98.525</w:t>
+      </w:r>
+      <w:r>
+        <w:rPr>
+          <w:rStyle w:val="Ttulo4Car"/>
+          <w:i w:val="0"/>
+          <w:iCs w:val="0"/>
+          <w:color w:val="auto"/>
+        </w:rPr>
+        <w:br/>
+        <w:t xml:space="preserve">  media 0.2-podada: </w:t>
+      </w:r>
+      <w:r>
+        <w:rPr>
+          <w:rFonts w:ascii="Lucida Console" w:eastAsia="Times New Roman" w:hAnsi="Lucida Console" w:cs="Courier New"/>
+          <w:color w:val="000000"/>
+          <w:sz w:val="20"/>
+          <w:szCs w:val="20"/>
+          <w:bdr w:val="none" w:sz="0" w:space="0" w:color="auto" w:frame="1"/>
+          <w:lang w:eastAsia="es-AR"/>
+        </w:rPr>
+        <w:t>98.5333</w:t>
+      </w:r>
+    </w:p>
+    <w:p>
+      <w:pPr>
+        <w:spacing w:line="360" w:lineRule="auto"/>
+        <w:rPr>
+          <w:rStyle w:val="Ttulo4Car"/>
+          <w:i w:val="0"/>
+          <w:iCs w:val="0"/>
+          <w:color w:val="auto"/>
+        </w:rPr>
+      </w:pPr>
+      <w:r>
+        <w:rPr>
+          <w:rStyle w:val="Ttulo4Car"/>
+          <w:i w:val="0"/>
+          <w:iCs w:val="0"/>
+          <w:color w:val="auto"/>
+        </w:rPr>
+        <w:t>De la dieta-</w:t>
+      </w:r>
+      <w:r>
+        <w:rPr>
+          <w:rStyle w:val="Ttulo4Car"/>
+          <w:i w:val="0"/>
+          <w:iCs w:val="0"/>
+          <w:color w:val="auto"/>
+        </w:rPr>
+        <w:t>b</w:t>
+      </w:r>
+      <w:r>
+        <w:rPr>
+          <w:rStyle w:val="Ttulo4Car"/>
+          <w:i w:val="0"/>
+          <w:iCs w:val="0"/>
+          <w:color w:val="auto"/>
+        </w:rPr>
+        <w:t xml:space="preserve">: </w:t>
+      </w:r>
+      <w:r>
+        <w:rPr>
+          <w:rStyle w:val="Ttulo4Car"/>
+          <w:i w:val="0"/>
+          <w:iCs w:val="0"/>
+          <w:color w:val="auto"/>
+        </w:rPr>
+        <w:br/>
+      </w:r>
+      <w:r>
+        <w:rPr>
+          <w:rStyle w:val="Ttulo4Car"/>
+          <w:i w:val="0"/>
+          <w:iCs w:val="0"/>
+          <w:color w:val="auto"/>
+        </w:rPr>
+        <w:t xml:space="preserve">  </w:t>
+      </w:r>
+      <w:r>
+        <w:rPr>
+          <w:rStyle w:val="Ttulo4Car"/>
+          <w:i w:val="0"/>
+          <w:iCs w:val="0"/>
+          <w:color w:val="auto"/>
+        </w:rPr>
+        <w:t xml:space="preserve">media: </w:t>
+      </w:r>
+      <w:r>
+        <w:rPr>
+          <w:rFonts w:ascii="Lucida Console" w:eastAsia="Times New Roman" w:hAnsi="Lucida Console" w:cs="Courier New"/>
+          <w:color w:val="000000"/>
+          <w:sz w:val="20"/>
+          <w:szCs w:val="20"/>
+          <w:bdr w:val="none" w:sz="0" w:space="0" w:color="auto" w:frame="1"/>
+          <w:lang w:eastAsia="es-AR"/>
+        </w:rPr>
+        <w:t>94.46</w:t>
+      </w:r>
+      <w:r>
+        <w:rPr>
+          <w:rStyle w:val="Ttulo4Car"/>
+          <w:i w:val="0"/>
+          <w:iCs w:val="0"/>
+          <w:color w:val="auto"/>
+        </w:rPr>
+        <w:br/>
+      </w:r>
+      <w:r>
+        <w:rPr>
+          <w:rStyle w:val="Ttulo4Car"/>
+          <w:i w:val="0"/>
+          <w:iCs w:val="0"/>
+          <w:color w:val="auto"/>
+        </w:rPr>
+        <w:t xml:space="preserve">  </w:t>
+      </w:r>
+      <w:r>
+        <w:rPr>
+          <w:rStyle w:val="Ttulo4Car"/>
+          <w:i w:val="0"/>
+          <w:iCs w:val="0"/>
+          <w:color w:val="auto"/>
+        </w:rPr>
+        <w:t xml:space="preserve">mediana: </w:t>
+      </w:r>
+      <w:r>
+        <w:rPr>
+          <w:rFonts w:ascii="Lucida Console" w:eastAsia="Times New Roman" w:hAnsi="Lucida Console" w:cs="Courier New"/>
+          <w:color w:val="000000"/>
+          <w:sz w:val="20"/>
+          <w:szCs w:val="20"/>
+          <w:bdr w:val="none" w:sz="0" w:space="0" w:color="auto" w:frame="1"/>
+          <w:lang w:eastAsia="es-AR"/>
+        </w:rPr>
+        <w:t>94.5</w:t>
+      </w:r>
+      <w:r>
+        <w:rPr>
+          <w:rStyle w:val="Ttulo4Car"/>
+          <w:i w:val="0"/>
+          <w:iCs w:val="0"/>
+          <w:color w:val="auto"/>
+        </w:rPr>
+        <w:br/>
+      </w:r>
+      <w:r>
+        <w:rPr>
+          <w:rStyle w:val="Ttulo4Car"/>
+          <w:i w:val="0"/>
+          <w:iCs w:val="0"/>
+          <w:color w:val="auto"/>
+        </w:rPr>
+        <w:t xml:space="preserve">  </w:t>
+      </w:r>
+      <w:r>
+        <w:rPr>
+          <w:rStyle w:val="Ttulo4Car"/>
+          <w:i w:val="0"/>
+          <w:iCs w:val="0"/>
+          <w:color w:val="auto"/>
+        </w:rPr>
+        <w:t xml:space="preserve">media 0.1-podada: </w:t>
+      </w:r>
+      <w:r>
+        <w:rPr>
+          <w:rFonts w:ascii="Lucida Console" w:eastAsia="Times New Roman" w:hAnsi="Lucida Console" w:cs="Courier New"/>
+          <w:color w:val="000000"/>
+          <w:sz w:val="20"/>
+          <w:szCs w:val="20"/>
+          <w:bdr w:val="none" w:sz="0" w:space="0" w:color="auto" w:frame="1"/>
+          <w:lang w:eastAsia="es-AR"/>
+        </w:rPr>
+        <w:t>94.5</w:t>
+      </w:r>
+      <w:r>
+        <w:rPr>
+          <w:rStyle w:val="Ttulo4Car"/>
+          <w:i w:val="0"/>
+          <w:iCs w:val="0"/>
+          <w:color w:val="auto"/>
+        </w:rPr>
+        <w:br/>
+      </w:r>
+      <w:r>
+        <w:rPr>
+          <w:rStyle w:val="Ttulo4Car"/>
+          <w:i w:val="0"/>
+          <w:iCs w:val="0"/>
+          <w:color w:val="auto"/>
+        </w:rPr>
+        <w:t xml:space="preserve">  </w:t>
+      </w:r>
+      <w:r>
+        <w:rPr>
+          <w:rStyle w:val="Ttulo4Car"/>
+          <w:i w:val="0"/>
+          <w:iCs w:val="0"/>
+          <w:color w:val="auto"/>
+        </w:rPr>
+        <w:t xml:space="preserve">media 0.2-podada: </w:t>
+      </w:r>
+      <w:r>
+        <w:rPr>
+          <w:rFonts w:ascii="Lucida Console" w:eastAsia="Times New Roman" w:hAnsi="Lucida Console" w:cs="Courier New"/>
+          <w:color w:val="000000"/>
+          <w:sz w:val="20"/>
+          <w:szCs w:val="20"/>
+          <w:bdr w:val="none" w:sz="0" w:space="0" w:color="auto" w:frame="1"/>
+          <w:lang w:eastAsia="es-AR"/>
+        </w:rPr>
+        <w:t>94.4</w:t>
+      </w:r>
+    </w:p>
+    <w:p>
+      <w:pPr>
+        <w:spacing w:line="360" w:lineRule="auto"/>
+        <w:rPr>
+          <w:rFonts w:ascii="Lucida Console" w:eastAsia="Times New Roman" w:hAnsi="Lucida Console" w:cs="Courier New"/>
+          <w:color w:val="000000"/>
+          <w:sz w:val="20"/>
+          <w:szCs w:val="20"/>
+          <w:bdr w:val="none" w:sz="0" w:space="0" w:color="auto" w:frame="1"/>
+          <w:lang w:eastAsia="es-AR"/>
+        </w:rPr>
+        <w:sectPr>
+          <w:type w:val="continuous"/>
+          <w:pgSz w:w="11906" w:h="16838" w:code="9"/>
+          <w:pgMar w:top="1440" w:right="1080" w:bottom="1440" w:left="1080" w:header="720" w:footer="720" w:gutter="0"/>
+          <w:cols w:num="3" w:space="720"/>
+          <w:docGrid w:linePitch="360"/>
+        </w:sectPr>
+      </w:pPr>
+      <w:r>
+        <w:rPr>
+          <w:rStyle w:val="Ttulo4Car"/>
+          <w:i w:val="0"/>
+          <w:iCs w:val="0"/>
+          <w:color w:val="auto"/>
+        </w:rPr>
+        <w:t>De la dieta-</w:t>
+      </w:r>
+      <w:r>
+        <w:rPr>
+          <w:rStyle w:val="Ttulo4Car"/>
+          <w:i w:val="0"/>
+          <w:iCs w:val="0"/>
+          <w:color w:val="auto"/>
+        </w:rPr>
+        <w:t>c</w:t>
+      </w:r>
+      <w:r>
+        <w:rPr>
+          <w:rStyle w:val="Ttulo4Car"/>
+          <w:i w:val="0"/>
+          <w:iCs w:val="0"/>
+          <w:color w:val="auto"/>
+        </w:rPr>
+        <w:t xml:space="preserve">: </w:t>
+      </w:r>
+      <w:r>
+        <w:rPr>
+          <w:rStyle w:val="Ttulo4Car"/>
+          <w:i w:val="0"/>
+          <w:iCs w:val="0"/>
+          <w:color w:val="auto"/>
+        </w:rPr>
+        <w:br/>
+      </w:r>
+      <w:r>
+        <w:rPr>
+          <w:rStyle w:val="Ttulo4Car"/>
+          <w:i w:val="0"/>
+          <w:iCs w:val="0"/>
+          <w:color w:val="auto"/>
+        </w:rPr>
+        <w:t xml:space="preserve">  </w:t>
+      </w:r>
+      <w:r>
+        <w:rPr>
+          <w:rStyle w:val="Ttulo4Car"/>
+          <w:i w:val="0"/>
+          <w:iCs w:val="0"/>
+          <w:color w:val="auto"/>
+        </w:rPr>
+        <w:t xml:space="preserve">media: </w:t>
+      </w:r>
+      <w:r>
+        <w:rPr>
+          <w:rFonts w:ascii="Lucida Console" w:eastAsia="Times New Roman" w:hAnsi="Lucida Console" w:cs="Courier New"/>
+          <w:color w:val="000000"/>
+          <w:sz w:val="20"/>
+          <w:szCs w:val="20"/>
+          <w:bdr w:val="none" w:sz="0" w:space="0" w:color="auto" w:frame="1"/>
+          <w:lang w:eastAsia="es-AR"/>
+        </w:rPr>
+        <w:t>77.29</w:t>
+      </w:r>
+      <w:r>
+        <w:rPr>
+          <w:rStyle w:val="Ttulo4Car"/>
+          <w:i w:val="0"/>
+          <w:iCs w:val="0"/>
+          <w:color w:val="auto"/>
+        </w:rPr>
+        <w:br/>
+      </w:r>
+      <w:r>
+        <w:rPr>
+          <w:rStyle w:val="Ttulo4Car"/>
+          <w:i w:val="0"/>
+          <w:iCs w:val="0"/>
+          <w:color w:val="auto"/>
+        </w:rPr>
+        <w:t xml:space="preserve">  </w:t>
+      </w:r>
+      <w:r>
+        <w:rPr>
+          <w:rStyle w:val="Ttulo4Car"/>
+          <w:i w:val="0"/>
+          <w:iCs w:val="0"/>
+          <w:color w:val="auto"/>
+        </w:rPr>
+        <w:t xml:space="preserve">mediana: </w:t>
+      </w:r>
+      <w:r>
+        <w:rPr>
+          <w:rFonts w:ascii="Lucida Console" w:eastAsia="Times New Roman" w:hAnsi="Lucida Console" w:cs="Courier New"/>
+          <w:color w:val="000000"/>
+          <w:sz w:val="20"/>
+          <w:szCs w:val="20"/>
+          <w:bdr w:val="none" w:sz="0" w:space="0" w:color="auto" w:frame="1"/>
+          <w:lang w:eastAsia="es-AR"/>
+        </w:rPr>
+        <w:t>73</w:t>
+      </w:r>
+      <w:r>
+        <w:rPr>
+          <w:rStyle w:val="Ttulo4Car"/>
+          <w:i w:val="0"/>
+          <w:iCs w:val="0"/>
+          <w:color w:val="auto"/>
+        </w:rPr>
+        <w:br/>
+      </w:r>
+      <w:r>
+        <w:rPr>
+          <w:rStyle w:val="Ttulo4Car"/>
+          <w:i w:val="0"/>
+          <w:iCs w:val="0"/>
+          <w:color w:val="auto"/>
+        </w:rPr>
+        <w:t xml:space="preserve">  </w:t>
+      </w:r>
+      <w:r>
+        <w:rPr>
+          <w:rStyle w:val="Ttulo4Car"/>
+          <w:i w:val="0"/>
+          <w:iCs w:val="0"/>
+          <w:color w:val="auto"/>
+        </w:rPr>
+        <w:t xml:space="preserve">media 0.1-podada: </w:t>
+      </w:r>
+      <w:r>
+        <w:rPr>
+          <w:rFonts w:ascii="Lucida Console" w:eastAsia="Times New Roman" w:hAnsi="Lucida Console" w:cs="Courier New"/>
+          <w:color w:val="000000"/>
+          <w:sz w:val="20"/>
+          <w:szCs w:val="20"/>
+          <w:bdr w:val="none" w:sz="0" w:space="0" w:color="auto" w:frame="1"/>
+          <w:lang w:eastAsia="es-AR"/>
+        </w:rPr>
+        <w:t>75.3</w:t>
+      </w:r>
+      <w:r>
+        <w:rPr>
+          <w:rStyle w:val="Ttulo4Car"/>
+          <w:i w:val="0"/>
+          <w:iCs w:val="0"/>
+          <w:color w:val="auto"/>
+        </w:rPr>
+        <w:br/>
+      </w:r>
+      <w:r>
+        <w:rPr>
+          <w:rStyle w:val="Ttulo4Car"/>
+          <w:i w:val="0"/>
+          <w:iCs w:val="0"/>
+          <w:color w:val="auto"/>
+        </w:rPr>
+        <w:t xml:space="preserve">  </w:t>
+      </w:r>
+      <w:r>
+        <w:rPr>
+          <w:rStyle w:val="Ttulo4Car"/>
+          <w:i w:val="0"/>
+          <w:iCs w:val="0"/>
+          <w:color w:val="auto"/>
+        </w:rPr>
+        <w:t xml:space="preserve">media 0.2-podada: </w:t>
+      </w:r>
+      <w:r>
+        <w:rPr>
+          <w:rFonts w:ascii="Lucida Console" w:eastAsia="Times New Roman" w:hAnsi="Lucida Console" w:cs="Courier New"/>
+          <w:color w:val="000000"/>
+          <w:sz w:val="20"/>
+          <w:szCs w:val="20"/>
+          <w:bdr w:val="none" w:sz="0" w:space="0" w:color="auto" w:frame="1"/>
+          <w:lang w:eastAsia="es-AR"/>
+        </w:rPr>
+        <w:t>74.5</w:t>
+      </w:r>
+    </w:p>
+    <w:p>
+      <w:pPr>
+        <w:spacing w:line="360" w:lineRule="auto"/>
+        <w:rPr>
+          <w:rStyle w:val="Ttulo4Car"/>
+          <w:i w:val="0"/>
+          <w:iCs w:val="0"/>
+          <w:color w:val="auto"/>
+        </w:rPr>
+      </w:pPr>
+      <w:r>
+        <w:rPr>
+          <w:rStyle w:val="Ttulo4Car"/>
+          <w:i w:val="0"/>
+          <w:iCs w:val="0"/>
+          <w:color w:val="auto"/>
+        </w:rPr>
+        <w:t>Si bien entra las dos primeras dietas no hay una notable diferencia, no es así al considerar la dieta-c</w:t>
+      </w:r>
+      <w:r>
+        <w:rPr>
+          <w:rStyle w:val="Ttulo4Car"/>
+          <w:i w:val="0"/>
+          <w:iCs w:val="0"/>
+          <w:color w:val="auto"/>
+        </w:rPr>
+        <w:t>. Es posible que esto se deba a una distribución dispareja de sus valores, lo cual se puede observar por la diferencia entre la media y la mediana de la misma, que presentan una diferencia bastante mas grande que las vistas en las otras dietas.</w:t>
+      </w:r>
+      <w:r>
+        <w:rPr>
+          <w:rStyle w:val="Ttulo4Car"/>
+          <w:i w:val="0"/>
+          <w:iCs w:val="0"/>
+          <w:color w:val="auto"/>
+        </w:rPr>
+        <w:t xml:space="preserve"> Esto probablemente se deba a la presencia de valores extremos.</w:t>
+      </w:r>
+    </w:p>
+    <w:p>
+      <w:pPr>
+        <w:spacing w:line="360" w:lineRule="auto"/>
+        <w:rPr>
+          <w:rStyle w:val="Ttulo4Car"/>
+        </w:rPr>
+      </w:pPr>
+      <w:r>
+        <w:rPr>
+          <w:rStyle w:val="Ttulo4Car"/>
+        </w:rPr>
+        <w:br/>
+        <w:t xml:space="preserve">(c) Calcule medidas de dispersión: el desvío estándar, la distancia inter-cuartil (o inter-cuartos) y la MAD en cada una de las dietas. Compare los valores de dispersión obtenidos, si observa una notable diferencia ¿a qué podría deberse? ¿Cuál de las dietas parece ser la más estable? </w:t>
+      </w:r>
+    </w:p>
+    <w:p>
+      <w:pPr>
+        <w:spacing w:line="360" w:lineRule="auto"/>
+        <w:rPr>
+          <w:rStyle w:val="Ttulo4Car"/>
+          <w:i w:val="0"/>
+          <w:iCs w:val="0"/>
+          <w:color w:val="auto"/>
+        </w:rPr>
+        <w:sectPr>
+          <w:type w:val="continuous"/>
+          <w:pgSz w:w="11906" w:h="16838" w:code="9"/>
+          <w:pgMar w:top="1440" w:right="1080" w:bottom="1440" w:left="1080" w:header="720" w:footer="720" w:gutter="0"/>
+          <w:cols w:space="720"/>
+          <w:docGrid w:linePitch="360"/>
+        </w:sectPr>
+      </w:pPr>
+    </w:p>
+    <w:p>
+      <w:pPr>
+        <w:spacing w:line="360" w:lineRule="auto"/>
+        <w:rPr>
+          <w:rStyle w:val="Ttulo4Car"/>
+          <w:i w:val="0"/>
+          <w:iCs w:val="0"/>
+          <w:color w:val="auto"/>
+        </w:rPr>
+      </w:pPr>
+      <w:r>
+        <w:rPr>
+          <w:rStyle w:val="Ttulo4Car"/>
+          <w:i w:val="0"/>
+          <w:iCs w:val="0"/>
+          <w:color w:val="auto"/>
+        </w:rPr>
+        <w:t xml:space="preserve"> </w:t>
+      </w:r>
+      <w:r>
+        <w:rPr>
+          <w:rStyle w:val="Ttulo4Car"/>
+          <w:i w:val="0"/>
+          <w:iCs w:val="0"/>
+          <w:color w:val="auto"/>
+        </w:rPr>
+        <w:t xml:space="preserve">De la dieta-a: </w:t>
+      </w:r>
+      <w:r>
+        <w:rPr>
+          <w:rStyle w:val="Ttulo4Car"/>
+          <w:i w:val="0"/>
+          <w:iCs w:val="0"/>
+          <w:color w:val="auto"/>
+        </w:rPr>
+        <w:br/>
+      </w:r>
+      <w:r>
+        <w:rPr>
+          <w:rStyle w:val="Ttulo4Car"/>
+          <w:i w:val="0"/>
+          <w:iCs w:val="0"/>
+          <w:color w:val="auto"/>
+        </w:rPr>
+        <w:t xml:space="preserve">  </w:t>
+      </w:r>
+      <w:r>
+        <w:rPr>
+          <w:rStyle w:val="Ttulo4Car"/>
+          <w:i w:val="0"/>
+          <w:iCs w:val="0"/>
+          <w:color w:val="auto"/>
+        </w:rPr>
+        <w:t>desvío estándar</w:t>
+      </w:r>
+      <w:r>
+        <w:rPr>
+          <w:rStyle w:val="Ttulo4Car"/>
+          <w:i w:val="0"/>
+          <w:iCs w:val="0"/>
+          <w:color w:val="auto"/>
+        </w:rPr>
+        <w:t xml:space="preserve">: </w:t>
+      </w:r>
+      <w:r>
+        <w:rPr>
+          <w:rFonts w:ascii="Lucida Console" w:eastAsia="Times New Roman" w:hAnsi="Lucida Console" w:cs="Courier New"/>
+          <w:color w:val="000000"/>
+          <w:sz w:val="20"/>
+          <w:szCs w:val="20"/>
+          <w:bdr w:val="none" w:sz="0" w:space="0" w:color="auto" w:frame="1"/>
+          <w:lang w:eastAsia="es-AR"/>
+        </w:rPr>
+        <w:t>10.18404</w:t>
+      </w:r>
+      <w:r>
+        <w:rPr>
+          <w:rStyle w:val="Ttulo4Car"/>
+          <w:i w:val="0"/>
+          <w:iCs w:val="0"/>
+          <w:color w:val="auto"/>
+        </w:rPr>
+        <w:br/>
+        <w:t xml:space="preserve">  </w:t>
+      </w:r>
+      <w:r>
+        <w:rPr>
+          <w:rStyle w:val="Ttulo4Car"/>
+          <w:i w:val="0"/>
+          <w:iCs w:val="0"/>
+          <w:color w:val="auto"/>
+        </w:rPr>
+        <w:t>distancia inter-cuartil</w:t>
+      </w:r>
+      <w:r>
+        <w:rPr>
+          <w:rStyle w:val="Ttulo4Car"/>
+          <w:i w:val="0"/>
+          <w:iCs w:val="0"/>
+          <w:color w:val="auto"/>
+        </w:rPr>
+        <w:t xml:space="preserve">: </w:t>
+      </w:r>
+      <w:r>
+        <w:rPr>
+          <w:rFonts w:ascii="Lucida Console" w:eastAsia="Times New Roman" w:hAnsi="Lucida Console" w:cs="Courier New"/>
+          <w:color w:val="000000"/>
+          <w:sz w:val="20"/>
+          <w:szCs w:val="20"/>
+          <w:bdr w:val="none" w:sz="0" w:space="0" w:color="auto" w:frame="1"/>
+          <w:lang w:eastAsia="es-AR"/>
+        </w:rPr>
+        <w:t>14.5</w:t>
+      </w:r>
+      <w:r>
+        <w:rPr>
+          <w:rStyle w:val="Ttulo4Car"/>
+          <w:i w:val="0"/>
+          <w:iCs w:val="0"/>
+          <w:color w:val="auto"/>
+        </w:rPr>
+        <w:br/>
+        <w:t xml:space="preserve">  </w:t>
+      </w:r>
+      <w:r>
+        <w:rPr>
+          <w:rStyle w:val="Ttulo4Car"/>
+          <w:i w:val="0"/>
+          <w:iCs w:val="0"/>
+          <w:color w:val="auto"/>
+        </w:rPr>
+        <w:t>MAD</w:t>
+      </w:r>
+      <w:r>
+        <w:rPr>
+          <w:rStyle w:val="Ttulo4Car"/>
+          <w:i w:val="0"/>
+          <w:iCs w:val="0"/>
+          <w:color w:val="auto"/>
+        </w:rPr>
+        <w:t xml:space="preserve">: </w:t>
+      </w:r>
+      <w:r>
+        <w:rPr>
+          <w:rFonts w:ascii="Lucida Console" w:eastAsia="Times New Roman" w:hAnsi="Lucida Console" w:cs="Courier New"/>
+          <w:color w:val="000000"/>
+          <w:sz w:val="20"/>
+          <w:szCs w:val="20"/>
+          <w:bdr w:val="none" w:sz="0" w:space="0" w:color="auto" w:frame="1"/>
+          <w:lang w:eastAsia="es-AR"/>
+        </w:rPr>
+        <w:t>-6.82121</w:t>
+      </w:r>
+      <w:r>
+        <w:rPr>
+          <w:rFonts w:ascii="Lucida Console" w:eastAsia="Times New Roman" w:hAnsi="Lucida Console" w:cs="Courier New"/>
+          <w:color w:val="000000"/>
+          <w:sz w:val="20"/>
+          <w:szCs w:val="20"/>
+          <w:bdr w:val="none" w:sz="0" w:space="0" w:color="auto" w:frame="1"/>
+          <w:lang w:eastAsia="es-AR"/>
+        </w:rPr>
+        <w:t>*</w:t>
+      </w:r>
+      <w:r>
+        <w:rPr>
+          <w:rFonts w:ascii="Lucida Console" w:eastAsia="Times New Roman" w:hAnsi="Lucida Console" w:cs="Courier New"/>
+          <w:color w:val="000000"/>
+          <w:sz w:val="20"/>
+          <w:szCs w:val="20"/>
+          <w:bdr w:val="none" w:sz="0" w:space="0" w:color="auto" w:frame="1"/>
+          <w:lang w:eastAsia="es-AR"/>
+        </w:rPr>
+        <w:t>e</w:t>
+      </w:r>
+      <w:r>
+        <w:rPr>
+          <w:rFonts w:ascii="Lucida Console" w:eastAsia="Times New Roman" w:hAnsi="Lucida Console" w:cs="Courier New"/>
+          <w:color w:val="000000"/>
+          <w:sz w:val="20"/>
+          <w:szCs w:val="20"/>
+          <w:bdr w:val="none" w:sz="0" w:space="0" w:color="auto" w:frame="1"/>
+          <w:lang w:eastAsia="es-AR"/>
+        </w:rPr>
+        <w:t>^</w:t>
+      </w:r>
+      <w:r>
+        <w:rPr>
+          <w:rFonts w:ascii="Lucida Console" w:eastAsia="Times New Roman" w:hAnsi="Lucida Console" w:cs="Courier New"/>
+          <w:color w:val="000000"/>
+          <w:sz w:val="20"/>
+          <w:szCs w:val="20"/>
+          <w:bdr w:val="none" w:sz="0" w:space="0" w:color="auto" w:frame="1"/>
+          <w:lang w:eastAsia="es-AR"/>
+        </w:rPr>
+        <w:t>-15</w:t>
+      </w:r>
+      <w:r>
+        <w:rPr>
+          <w:rStyle w:val="Ttulo4Car"/>
+          <w:i w:val="0"/>
+          <w:iCs w:val="0"/>
+          <w:color w:val="auto"/>
+        </w:rPr>
+        <w:br/>
+        <w:t xml:space="preserve">  </w:t>
+      </w:r>
+    </w:p>
+    <w:p>
+      <w:pPr>
+        <w:spacing w:line="360" w:lineRule="auto"/>
+        <w:rPr>
+          <w:rStyle w:val="Ttulo4Car"/>
+          <w:i w:val="0"/>
+          <w:iCs w:val="0"/>
+          <w:color w:val="auto"/>
+        </w:rPr>
+      </w:pPr>
+      <w:r>
+        <w:rPr>
+          <w:rStyle w:val="Ttulo4Car"/>
+          <w:i w:val="0"/>
+          <w:iCs w:val="0"/>
+          <w:color w:val="auto"/>
+        </w:rPr>
+        <w:t>De la dieta-</w:t>
+      </w:r>
+      <w:r>
+        <w:rPr>
+          <w:rStyle w:val="Ttulo4Car"/>
+          <w:i w:val="0"/>
+          <w:iCs w:val="0"/>
+          <w:color w:val="auto"/>
+        </w:rPr>
+        <w:t>b</w:t>
+      </w:r>
+      <w:r>
+        <w:rPr>
+          <w:rStyle w:val="Ttulo4Car"/>
+          <w:i w:val="0"/>
+          <w:iCs w:val="0"/>
+          <w:color w:val="auto"/>
+        </w:rPr>
+        <w:t xml:space="preserve">: </w:t>
+      </w:r>
+      <w:r>
+        <w:rPr>
+          <w:rStyle w:val="Ttulo4Car"/>
+          <w:i w:val="0"/>
+          <w:iCs w:val="0"/>
+          <w:color w:val="auto"/>
+        </w:rPr>
+        <w:br/>
+      </w:r>
+      <w:r>
+        <w:rPr>
+          <w:rStyle w:val="Ttulo4Car"/>
+          <w:i w:val="0"/>
+          <w:iCs w:val="0"/>
+          <w:color w:val="auto"/>
+        </w:rPr>
+        <w:t xml:space="preserve">  </w:t>
+      </w:r>
+      <w:r>
+        <w:rPr>
+          <w:rStyle w:val="Ttulo4Car"/>
+          <w:i w:val="0"/>
+          <w:iCs w:val="0"/>
+          <w:color w:val="auto"/>
+        </w:rPr>
+        <w:t>desvío estándar</w:t>
+      </w:r>
+      <w:r>
+        <w:rPr>
+          <w:rStyle w:val="Ttulo4Car"/>
+          <w:i w:val="0"/>
+          <w:iCs w:val="0"/>
+          <w:color w:val="auto"/>
+        </w:rPr>
+        <w:t xml:space="preserve">: </w:t>
+      </w:r>
+      <w:r>
+        <w:rPr>
+          <w:rFonts w:ascii="Lucida Console" w:eastAsia="Times New Roman" w:hAnsi="Lucida Console" w:cs="Courier New"/>
+          <w:color w:val="000000"/>
+          <w:sz w:val="20"/>
+          <w:szCs w:val="20"/>
+          <w:bdr w:val="none" w:sz="0" w:space="0" w:color="auto" w:frame="1"/>
+          <w:lang w:eastAsia="es-AR"/>
+        </w:rPr>
+        <w:t>16.74552</w:t>
+      </w:r>
+      <w:r>
+        <w:rPr>
+          <w:rStyle w:val="Ttulo4Car"/>
+          <w:i w:val="0"/>
+          <w:iCs w:val="0"/>
+          <w:color w:val="auto"/>
+        </w:rPr>
+        <w:br/>
+        <w:t xml:space="preserve">  distancia </w:t>
+      </w:r>
+      <w:r>
+        <w:rPr>
+          <w:rStyle w:val="Ttulo4Car"/>
+          <w:i w:val="0"/>
+          <w:iCs w:val="0"/>
+          <w:color w:val="auto"/>
+        </w:rPr>
+        <w:t>inter-cuartil</w:t>
+      </w:r>
+      <w:r>
+        <w:rPr>
+          <w:rStyle w:val="Ttulo4Car"/>
+          <w:i w:val="0"/>
+          <w:iCs w:val="0"/>
+          <w:color w:val="auto"/>
+        </w:rPr>
+        <w:t xml:space="preserve">: </w:t>
+      </w:r>
+      <w:r>
+        <w:rPr>
+          <w:rFonts w:ascii="Lucida Console" w:eastAsia="Times New Roman" w:hAnsi="Lucida Console" w:cs="Courier New"/>
+          <w:color w:val="000000"/>
+          <w:sz w:val="20"/>
+          <w:szCs w:val="20"/>
+          <w:bdr w:val="none" w:sz="0" w:space="0" w:color="auto" w:frame="1"/>
+          <w:lang w:eastAsia="es-AR"/>
+        </w:rPr>
+        <w:t>31.25</w:t>
+      </w:r>
+      <w:r>
+        <w:rPr>
+          <w:rStyle w:val="Ttulo4Car"/>
+          <w:i w:val="0"/>
+          <w:iCs w:val="0"/>
+          <w:color w:val="auto"/>
+        </w:rPr>
+        <w:br/>
+        <w:t xml:space="preserve">  MAD: </w:t>
+      </w:r>
+      <w:r>
+        <w:rPr>
+          <w:rFonts w:ascii="Lucida Console" w:eastAsia="Times New Roman" w:hAnsi="Lucida Console" w:cs="Courier New"/>
+          <w:color w:val="000000"/>
+          <w:sz w:val="20"/>
+          <w:szCs w:val="20"/>
+          <w:bdr w:val="none" w:sz="0" w:space="0" w:color="auto" w:frame="1"/>
+          <w:lang w:eastAsia="es-AR"/>
+        </w:rPr>
+        <w:t>6.252776</w:t>
+      </w:r>
+      <w:r>
+        <w:rPr>
+          <w:rFonts w:ascii="Lucida Console" w:eastAsia="Times New Roman" w:hAnsi="Lucida Console" w:cs="Courier New"/>
+          <w:color w:val="000000"/>
+          <w:sz w:val="20"/>
+          <w:szCs w:val="20"/>
+          <w:bdr w:val="none" w:sz="0" w:space="0" w:color="auto" w:frame="1"/>
+          <w:lang w:eastAsia="es-AR"/>
+        </w:rPr>
+        <w:t>*</w:t>
+      </w:r>
+      <w:r>
+        <w:rPr>
+          <w:rFonts w:ascii="Lucida Console" w:eastAsia="Times New Roman" w:hAnsi="Lucida Console" w:cs="Courier New"/>
+          <w:color w:val="000000"/>
+          <w:sz w:val="20"/>
+          <w:szCs w:val="20"/>
+          <w:bdr w:val="none" w:sz="0" w:space="0" w:color="auto" w:frame="1"/>
+          <w:lang w:eastAsia="es-AR"/>
+        </w:rPr>
+        <w:t>e</w:t>
+      </w:r>
+      <w:r>
+        <w:rPr>
+          <w:rFonts w:ascii="Lucida Console" w:eastAsia="Times New Roman" w:hAnsi="Lucida Console" w:cs="Courier New"/>
+          <w:color w:val="000000"/>
+          <w:sz w:val="20"/>
+          <w:szCs w:val="20"/>
+          <w:bdr w:val="none" w:sz="0" w:space="0" w:color="auto" w:frame="1"/>
+          <w:lang w:eastAsia="es-AR"/>
+        </w:rPr>
+        <w:t>^</w:t>
+      </w:r>
+      <w:r>
+        <w:rPr>
+          <w:rFonts w:ascii="Lucida Console" w:eastAsia="Times New Roman" w:hAnsi="Lucida Console" w:cs="Courier New"/>
+          <w:color w:val="000000"/>
+          <w:sz w:val="20"/>
+          <w:szCs w:val="20"/>
+          <w:bdr w:val="none" w:sz="0" w:space="0" w:color="auto" w:frame="1"/>
+          <w:lang w:eastAsia="es-AR"/>
+        </w:rPr>
+        <w:t>-15</w:t>
+      </w:r>
+      <w:r>
+        <w:rPr>
+          <w:rStyle w:val="Ttulo4Car"/>
+          <w:i w:val="0"/>
+          <w:iCs w:val="0"/>
+          <w:color w:val="auto"/>
+        </w:rPr>
+        <w:br/>
+        <w:t xml:space="preserve">  </w:t>
+      </w:r>
+    </w:p>
+    <w:p>
+      <w:pPr>
+        <w:spacing w:line="360" w:lineRule="auto"/>
+        <w:rPr>
+          <w:rFonts w:asciiTheme="majorHAnsi" w:eastAsiaTheme="majorEastAsia" w:hAnsiTheme="majorHAnsi" w:cstheme="majorBidi"/>
+        </w:rPr>
+        <w:sectPr>
+          <w:type w:val="continuous"/>
+          <w:pgSz w:w="11906" w:h="16838" w:code="9"/>
+          <w:pgMar w:top="1440" w:right="1080" w:bottom="1440" w:left="1080" w:header="720" w:footer="720" w:gutter="0"/>
+          <w:cols w:num="3" w:space="720"/>
+          <w:docGrid w:linePitch="360"/>
+        </w:sectPr>
+      </w:pPr>
+      <w:r>
+        <w:rPr>
+          <w:rStyle w:val="Ttulo4Car"/>
+          <w:i w:val="0"/>
+          <w:iCs w:val="0"/>
+          <w:color w:val="auto"/>
+        </w:rPr>
+        <w:t>De la dieta-</w:t>
+      </w:r>
+      <w:r>
+        <w:rPr>
+          <w:rStyle w:val="Ttulo4Car"/>
+          <w:i w:val="0"/>
+          <w:iCs w:val="0"/>
+          <w:color w:val="auto"/>
+        </w:rPr>
+        <w:t>c</w:t>
+      </w:r>
+      <w:r>
+        <w:rPr>
+          <w:rStyle w:val="Ttulo4Car"/>
+          <w:i w:val="0"/>
+          <w:iCs w:val="0"/>
+          <w:color w:val="auto"/>
+        </w:rPr>
+        <w:t xml:space="preserve">: </w:t>
+      </w:r>
+      <w:r>
+        <w:rPr>
+          <w:rStyle w:val="Ttulo4Car"/>
+          <w:i w:val="0"/>
+          <w:iCs w:val="0"/>
+          <w:color w:val="auto"/>
+        </w:rPr>
+        <w:br/>
+      </w:r>
+      <w:r>
+        <w:rPr>
+          <w:rStyle w:val="Ttulo4Car"/>
+          <w:i w:val="0"/>
+          <w:iCs w:val="0"/>
+          <w:color w:val="auto"/>
+        </w:rPr>
+        <w:t xml:space="preserve">  </w:t>
+      </w:r>
+      <w:r>
+        <w:rPr>
+          <w:rStyle w:val="Ttulo4Car"/>
+          <w:i w:val="0"/>
+          <w:iCs w:val="0"/>
+          <w:color w:val="auto"/>
+        </w:rPr>
+        <w:t>desvío estándar</w:t>
+      </w:r>
+      <w:r>
+        <w:rPr>
+          <w:rStyle w:val="Ttulo4Car"/>
+          <w:i w:val="0"/>
+          <w:iCs w:val="0"/>
+          <w:color w:val="auto"/>
+        </w:rPr>
+        <w:t xml:space="preserve">: </w:t>
+      </w:r>
+      <w:r>
+        <w:rPr>
+          <w:rFonts w:ascii="Lucida Console" w:eastAsia="Times New Roman" w:hAnsi="Lucida Console" w:cs="Courier New"/>
+          <w:color w:val="000000"/>
+          <w:sz w:val="20"/>
+          <w:szCs w:val="20"/>
+          <w:bdr w:val="none" w:sz="0" w:space="0" w:color="auto" w:frame="1"/>
+          <w:lang w:eastAsia="es-AR"/>
+        </w:rPr>
+        <w:t>10.58329</w:t>
+      </w:r>
+      <w:r>
+        <w:rPr>
+          <w:rStyle w:val="Ttulo4Car"/>
+          <w:i w:val="0"/>
+          <w:iCs w:val="0"/>
+          <w:color w:val="auto"/>
+        </w:rPr>
+        <w:br/>
+        <w:t xml:space="preserve">  distancia </w:t>
+      </w:r>
+      <w:r>
+        <w:rPr>
+          <w:rStyle w:val="Ttulo4Car"/>
+          <w:i w:val="0"/>
+          <w:iCs w:val="0"/>
+          <w:color w:val="auto"/>
+        </w:rPr>
+        <w:t>inter-cuartil</w:t>
+      </w:r>
+      <w:r>
+        <w:rPr>
+          <w:rStyle w:val="Ttulo4Car"/>
+          <w:i w:val="0"/>
+          <w:iCs w:val="0"/>
+          <w:color w:val="auto"/>
+        </w:rPr>
+        <w:t xml:space="preserve">: </w:t>
+      </w:r>
+      <w:r>
+        <w:rPr>
+          <w:rFonts w:ascii="Lucida Console" w:eastAsia="Times New Roman" w:hAnsi="Lucida Console" w:cs="Courier New"/>
+          <w:color w:val="000000"/>
+          <w:sz w:val="20"/>
+          <w:szCs w:val="20"/>
+          <w:bdr w:val="none" w:sz="0" w:space="0" w:color="auto" w:frame="1"/>
+          <w:lang w:eastAsia="es-AR"/>
+        </w:rPr>
+        <w:t>11</w:t>
+      </w:r>
+      <w:r>
+        <w:rPr>
+          <w:rStyle w:val="Ttulo4Car"/>
+          <w:i w:val="0"/>
+          <w:iCs w:val="0"/>
+          <w:color w:val="auto"/>
+        </w:rPr>
+        <w:br/>
+        <w:t xml:space="preserve">  MAD: </w:t>
+      </w:r>
+      <w:r>
+        <w:rPr>
+          <w:rFonts w:ascii="Lucida Console" w:eastAsia="Times New Roman" w:hAnsi="Lucida Console" w:cs="Courier New"/>
+          <w:color w:val="000000"/>
+          <w:sz w:val="20"/>
+          <w:szCs w:val="20"/>
+          <w:bdr w:val="none" w:sz="0" w:space="0" w:color="auto" w:frame="1"/>
+          <w:lang w:eastAsia="es-AR"/>
+        </w:rPr>
+        <w:t>-6.252776</w:t>
+      </w:r>
+      <w:r>
+        <w:rPr>
+          <w:rFonts w:ascii="Lucida Console" w:eastAsia="Times New Roman" w:hAnsi="Lucida Console" w:cs="Courier New"/>
+          <w:color w:val="000000"/>
+          <w:sz w:val="20"/>
+          <w:szCs w:val="20"/>
+          <w:bdr w:val="none" w:sz="0" w:space="0" w:color="auto" w:frame="1"/>
+          <w:lang w:eastAsia="es-AR"/>
+        </w:rPr>
+        <w:t>*</w:t>
+      </w:r>
+      <w:r>
+        <w:rPr>
+          <w:rFonts w:ascii="Lucida Console" w:eastAsia="Times New Roman" w:hAnsi="Lucida Console" w:cs="Courier New"/>
+          <w:color w:val="000000"/>
+          <w:sz w:val="20"/>
+          <w:szCs w:val="20"/>
+          <w:bdr w:val="none" w:sz="0" w:space="0" w:color="auto" w:frame="1"/>
+          <w:lang w:eastAsia="es-AR"/>
+        </w:rPr>
+        <w:t>e</w:t>
+      </w:r>
+      <w:r>
+        <w:rPr>
+          <w:rFonts w:ascii="Lucida Console" w:eastAsia="Times New Roman" w:hAnsi="Lucida Console" w:cs="Courier New"/>
+          <w:color w:val="000000"/>
+          <w:sz w:val="20"/>
+          <w:szCs w:val="20"/>
+          <w:bdr w:val="none" w:sz="0" w:space="0" w:color="auto" w:frame="1"/>
+          <w:lang w:eastAsia="es-AR"/>
+        </w:rPr>
+        <w:t>^</w:t>
+      </w:r>
+      <w:r>
+        <w:rPr>
+          <w:rFonts w:ascii="Lucida Console" w:eastAsia="Times New Roman" w:hAnsi="Lucida Console" w:cs="Courier New"/>
+          <w:color w:val="000000"/>
+          <w:sz w:val="20"/>
+          <w:szCs w:val="20"/>
+          <w:bdr w:val="none" w:sz="0" w:space="0" w:color="auto" w:frame="1"/>
+          <w:lang w:eastAsia="es-AR"/>
+        </w:rPr>
+        <w:t>-15</w:t>
+      </w:r>
+      <w:r>
+        <w:rPr>
+          <w:rStyle w:val="Ttulo4Car"/>
+          <w:i w:val="0"/>
+          <w:iCs w:val="0"/>
+          <w:color w:val="auto"/>
+        </w:rPr>
+        <w:br/>
+      </w:r>
+    </w:p>
+    <w:p>
+      <w:pPr>
+        <w:spacing w:line="360" w:lineRule="auto"/>
+        <w:rPr>
+          <w:rStyle w:val="Ttulo4Car"/>
+          <w:i w:val="0"/>
+          <w:iCs w:val="0"/>
+          <w:color w:val="auto"/>
+        </w:rPr>
+      </w:pPr>
+      <w:r>
+        <w:rPr>
+          <w:rStyle w:val="Ttulo4Car"/>
+          <w:i w:val="0"/>
+          <w:iCs w:val="0"/>
+          <w:color w:val="auto"/>
+        </w:rPr>
+        <w:t>La mayor diferencia se nota en los valores de la dieta-b, que tiene un mayor desvío estándar.</w:t>
+      </w:r>
+      <w:r>
+        <w:rPr>
+          <w:rStyle w:val="Ttulo4Car"/>
+          <w:i w:val="0"/>
+          <w:iCs w:val="0"/>
+          <w:color w:val="auto"/>
+        </w:rPr>
+        <w:br/>
+        <w:t>La más estable parecería ser la dieta-</w:t>
+      </w:r>
+      <w:r>
+        <w:rPr>
+          <w:rStyle w:val="Ttulo4Car"/>
+          <w:i w:val="0"/>
+          <w:iCs w:val="0"/>
+          <w:color w:val="auto"/>
+        </w:rPr>
+        <w:t>a</w:t>
+      </w:r>
+      <w:r>
+        <w:rPr>
+          <w:rStyle w:val="Ttulo4Car"/>
+          <w:i w:val="0"/>
+          <w:iCs w:val="0"/>
+          <w:color w:val="auto"/>
+        </w:rPr>
+        <w:t>, dado que presenta menor desvío estándar.</w:t>
+      </w:r>
+      <w:r>
+        <w:rPr>
+          <w:rStyle w:val="Ttulo4Car"/>
+          <w:i w:val="0"/>
+          <w:iCs w:val="0"/>
+          <w:color w:val="auto"/>
+        </w:rPr>
+        <w:t xml:space="preserve"> La dieta-c parecería estar más concentrado en valores (por su poca distancia inter-cuartil).</w:t>
+      </w:r>
+      <w:r>
+        <w:rPr>
+          <w:rStyle w:val="Ttulo4Car"/>
+          <w:i w:val="0"/>
+          <w:iCs w:val="0"/>
+          <w:color w:val="auto"/>
+        </w:rPr>
+        <w:br/>
+      </w:r>
+      <w:r>
+        <w:rPr>
+          <w:rStyle w:val="Ttulo4Car"/>
+          <w:i w:val="0"/>
+          <w:iCs w:val="0"/>
+          <w:color w:val="auto"/>
+        </w:rPr>
+        <w:t>Las MAD son muy similares.</w:t>
+      </w:r>
+    </w:p>
+    <w:p>
+      <w:pPr>
+        <w:spacing w:line="360" w:lineRule="auto"/>
+        <w:rPr>
+          <w:rStyle w:val="Ttulo4Car"/>
+        </w:rPr>
+      </w:pPr>
+    </w:p>
+    <w:p>
+      <w:pPr>
+        <w:spacing w:line="360" w:lineRule="auto"/>
+        <w:rPr>
+          <w:rStyle w:val="Ttulo4Car"/>
+        </w:rPr>
+      </w:pPr>
+      <w:r>
+        <w:rPr>
+          <w:rStyle w:val="Ttulo4Car"/>
+        </w:rPr>
+        <w:lastRenderedPageBreak/>
+        <w:br/>
+        <w:t xml:space="preserve">(d) Obtenga los percentiles 10, 25, 50, 75 y 90. Compare los valores de los percentiles obtenidos entre las distintas dietas. </w:t>
+      </w:r>
+    </w:p>
+    <w:p>
+      <w:pPr>
+        <w:spacing w:line="360" w:lineRule="auto"/>
+        <w:rPr>
+          <w:rStyle w:val="Ttulo4Car"/>
+          <w:i w:val="0"/>
+          <w:iCs w:val="0"/>
+          <w:color w:val="auto"/>
+        </w:rPr>
+        <w:sectPr>
+          <w:type w:val="continuous"/>
+          <w:pgSz w:w="11906" w:h="16838" w:code="9"/>
+          <w:pgMar w:top="1440" w:right="1080" w:bottom="1440" w:left="1080" w:header="720" w:footer="720" w:gutter="0"/>
+          <w:cols w:space="720"/>
+          <w:docGrid w:linePitch="360"/>
+        </w:sectPr>
+      </w:pPr>
+    </w:p>
+    <w:p>
+      <w:pPr>
+        <w:spacing w:line="360" w:lineRule="auto"/>
+        <w:rPr>
+          <w:rStyle w:val="Ttulo4Car"/>
+          <w:rFonts w:ascii="Lucida Console" w:eastAsia="Times New Roman" w:hAnsi="Lucida Console" w:cs="Courier New"/>
+          <w:i w:val="0"/>
+          <w:iCs w:val="0"/>
+          <w:color w:val="000000"/>
+          <w:sz w:val="20"/>
+          <w:szCs w:val="20"/>
+          <w:bdr w:val="none" w:sz="0" w:space="0" w:color="auto" w:frame="1"/>
+          <w:lang w:eastAsia="es-AR"/>
+        </w:rPr>
+      </w:pPr>
+      <w:r>
+        <w:rPr>
+          <w:rStyle w:val="Ttulo4Car"/>
+          <w:i w:val="0"/>
+          <w:iCs w:val="0"/>
+          <w:color w:val="auto"/>
+        </w:rPr>
+        <w:t xml:space="preserve">De la dieta-a: </w:t>
+      </w:r>
+      <w:r>
+        <w:rPr>
+          <w:rStyle w:val="Ttulo4Car"/>
+          <w:i w:val="0"/>
+          <w:iCs w:val="0"/>
+          <w:color w:val="auto"/>
+        </w:rPr>
+        <w:br/>
+      </w:r>
+      <w:r>
+        <w:rPr>
+          <w:rStyle w:val="Ttulo4Car"/>
+          <w:i w:val="0"/>
+          <w:iCs w:val="0"/>
+          <w:color w:val="auto"/>
+        </w:rPr>
+        <w:t xml:space="preserve">  </w:t>
+      </w:r>
+      <w:r>
+        <w:rPr>
+          <w:rStyle w:val="Ttulo4Car"/>
+          <w:i w:val="0"/>
+          <w:iCs w:val="0"/>
+          <w:color w:val="auto"/>
+        </w:rPr>
+        <w:t>10-percentil</w:t>
+      </w:r>
+      <w:r>
+        <w:rPr>
+          <w:rStyle w:val="Ttulo4Car"/>
+          <w:i w:val="0"/>
+          <w:iCs w:val="0"/>
+          <w:color w:val="auto"/>
+        </w:rPr>
+        <w:t xml:space="preserve">: </w:t>
+      </w:r>
+      <w:r>
+        <w:rPr>
+          <w:rFonts w:ascii="Lucida Console" w:eastAsia="Times New Roman" w:hAnsi="Lucida Console" w:cs="Courier New"/>
+          <w:color w:val="000000"/>
+          <w:sz w:val="20"/>
+          <w:szCs w:val="20"/>
+          <w:bdr w:val="none" w:sz="0" w:space="0" w:color="auto" w:frame="1"/>
+          <w:lang w:eastAsia="es-AR"/>
+        </w:rPr>
+        <w:t>86</w:t>
+      </w:r>
+      <w:r>
+        <w:rPr>
+          <w:rStyle w:val="Ttulo4Car"/>
+          <w:i w:val="0"/>
+          <w:iCs w:val="0"/>
+          <w:color w:val="auto"/>
+        </w:rPr>
+        <w:br/>
+        <w:t xml:space="preserve">  </w:t>
+      </w:r>
+      <w:r>
+        <w:rPr>
+          <w:rStyle w:val="Ttulo4Car"/>
+          <w:i w:val="0"/>
+          <w:iCs w:val="0"/>
+          <w:color w:val="auto"/>
+        </w:rPr>
+        <w:t>25-</w:t>
+      </w:r>
+      <w:r>
+        <w:rPr>
+          <w:rStyle w:val="Ttulo4Car"/>
+          <w:i w:val="0"/>
+          <w:iCs w:val="0"/>
+          <w:color w:val="auto"/>
+        </w:rPr>
+        <w:t>percentil</w:t>
+      </w:r>
+      <w:r>
+        <w:rPr>
+          <w:rStyle w:val="Ttulo4Car"/>
+          <w:i w:val="0"/>
+          <w:iCs w:val="0"/>
+          <w:color w:val="auto"/>
+        </w:rPr>
+        <w:t xml:space="preserve">: </w:t>
+      </w:r>
+      <w:r>
+        <w:rPr>
+          <w:rFonts w:ascii="Lucida Console" w:eastAsia="Times New Roman" w:hAnsi="Lucida Console" w:cs="Courier New"/>
+          <w:color w:val="000000"/>
+          <w:sz w:val="20"/>
+          <w:szCs w:val="20"/>
+          <w:bdr w:val="none" w:sz="0" w:space="0" w:color="auto" w:frame="1"/>
+          <w:lang w:eastAsia="es-AR"/>
+        </w:rPr>
+        <w:t>90.75</w:t>
+      </w:r>
+      <w:r>
+        <w:rPr>
+          <w:rStyle w:val="Ttulo4Car"/>
+          <w:i w:val="0"/>
+          <w:iCs w:val="0"/>
+          <w:color w:val="auto"/>
+        </w:rPr>
+        <w:br/>
+        <w:t xml:space="preserve">  </w:t>
+      </w:r>
+      <w:r>
+        <w:rPr>
+          <w:rStyle w:val="Ttulo4Car"/>
+          <w:i w:val="0"/>
+          <w:iCs w:val="0"/>
+          <w:color w:val="auto"/>
+        </w:rPr>
+        <w:t>50</w:t>
+      </w:r>
+      <w:r>
+        <w:rPr>
+          <w:rStyle w:val="Ttulo4Car"/>
+          <w:i w:val="0"/>
+          <w:iCs w:val="0"/>
+          <w:color w:val="auto"/>
+        </w:rPr>
+        <w:t>-percentil</w:t>
+      </w:r>
+      <w:r>
+        <w:rPr>
+          <w:rStyle w:val="Ttulo4Car"/>
+          <w:i w:val="0"/>
+          <w:iCs w:val="0"/>
+          <w:color w:val="auto"/>
+        </w:rPr>
+        <w:t xml:space="preserve">: </w:t>
+      </w:r>
+      <w:r>
+        <w:rPr>
+          <w:rFonts w:ascii="Lucida Console" w:eastAsia="Times New Roman" w:hAnsi="Lucida Console" w:cs="Courier New"/>
+          <w:color w:val="000000"/>
+          <w:sz w:val="20"/>
+          <w:szCs w:val="20"/>
+          <w:bdr w:val="none" w:sz="0" w:space="0" w:color="auto" w:frame="1"/>
+          <w:lang w:eastAsia="es-AR"/>
+        </w:rPr>
+        <w:t>99</w:t>
+      </w:r>
+      <w:r>
+        <w:rPr>
+          <w:rFonts w:ascii="Lucida Console" w:eastAsia="Times New Roman" w:hAnsi="Lucida Console" w:cs="Courier New"/>
+          <w:color w:val="000000"/>
+          <w:sz w:val="20"/>
+          <w:szCs w:val="20"/>
+          <w:bdr w:val="none" w:sz="0" w:space="0" w:color="auto" w:frame="1"/>
+          <w:lang w:eastAsia="es-AR"/>
+        </w:rPr>
+        <w:br/>
+        <w:t xml:space="preserve"> 75</w:t>
+      </w:r>
+      <w:r>
+        <w:rPr>
+          <w:rStyle w:val="Ttulo4Car"/>
+          <w:i w:val="0"/>
+          <w:iCs w:val="0"/>
+          <w:color w:val="auto"/>
+        </w:rPr>
+        <w:t>-percentil</w:t>
+      </w:r>
+      <w:r>
+        <w:rPr>
+          <w:rStyle w:val="Ttulo4Car"/>
+          <w:i w:val="0"/>
+          <w:iCs w:val="0"/>
+          <w:color w:val="auto"/>
+        </w:rPr>
+        <w:t>:</w:t>
+      </w:r>
+      <w:r>
+        <w:rPr>
+          <w:rFonts w:ascii="Lucida Console" w:eastAsia="Times New Roman" w:hAnsi="Lucida Console" w:cs="Courier New"/>
+          <w:color w:val="000000"/>
+          <w:sz w:val="20"/>
+          <w:szCs w:val="20"/>
+          <w:bdr w:val="none" w:sz="0" w:space="0" w:color="auto" w:frame="1"/>
+          <w:lang w:eastAsia="es-AR"/>
+        </w:rPr>
+        <w:t xml:space="preserve"> </w:t>
+      </w:r>
+      <w:r>
+        <w:rPr>
+          <w:rFonts w:ascii="Lucida Console" w:eastAsia="Times New Roman" w:hAnsi="Lucida Console" w:cs="Courier New"/>
+          <w:color w:val="000000"/>
+          <w:sz w:val="20"/>
+          <w:szCs w:val="20"/>
+          <w:bdr w:val="none" w:sz="0" w:space="0" w:color="auto" w:frame="1"/>
+          <w:lang w:eastAsia="es-AR"/>
+        </w:rPr>
+        <w:t>105.25</w:t>
+      </w:r>
+      <w:r>
+        <w:rPr>
+          <w:rStyle w:val="Ttulo4Car"/>
+          <w:i w:val="0"/>
+          <w:iCs w:val="0"/>
+          <w:color w:val="auto"/>
+        </w:rPr>
+        <w:br/>
+        <w:t xml:space="preserve">  90</w:t>
+      </w:r>
+      <w:r>
+        <w:rPr>
+          <w:rStyle w:val="Ttulo4Car"/>
+          <w:i w:val="0"/>
+          <w:iCs w:val="0"/>
+          <w:color w:val="auto"/>
+        </w:rPr>
+        <w:t>-percentil</w:t>
+      </w:r>
+      <w:r>
+        <w:rPr>
+          <w:rStyle w:val="Ttulo4Car"/>
+          <w:i w:val="0"/>
+          <w:iCs w:val="0"/>
+          <w:color w:val="auto"/>
+        </w:rPr>
+        <w:t>:</w:t>
+      </w:r>
+      <w:r>
+        <w:rPr>
+          <w:rFonts w:ascii="Lucida Console" w:eastAsia="Times New Roman" w:hAnsi="Lucida Console" w:cs="Courier New"/>
+          <w:color w:val="000000"/>
+          <w:sz w:val="20"/>
+          <w:szCs w:val="20"/>
+          <w:bdr w:val="none" w:sz="0" w:space="0" w:color="auto" w:frame="1"/>
+          <w:lang w:eastAsia="es-AR"/>
+        </w:rPr>
+        <w:t xml:space="preserve"> </w:t>
+      </w:r>
+      <w:r>
+        <w:rPr>
+          <w:rFonts w:ascii="Lucida Console" w:eastAsia="Times New Roman" w:hAnsi="Lucida Console" w:cs="Courier New"/>
+          <w:color w:val="000000"/>
+          <w:sz w:val="20"/>
+          <w:szCs w:val="20"/>
+          <w:bdr w:val="none" w:sz="0" w:space="0" w:color="auto" w:frame="1"/>
+          <w:lang w:eastAsia="es-AR"/>
+        </w:rPr>
+        <w:t>111.1</w:t>
+      </w:r>
+      <w:r>
+        <w:rPr>
+          <w:rFonts w:ascii="Lucida Console" w:eastAsia="Times New Roman" w:hAnsi="Lucida Console" w:cs="Courier New"/>
+          <w:color w:val="000000"/>
+          <w:sz w:val="20"/>
+          <w:szCs w:val="20"/>
+          <w:bdr w:val="none" w:sz="0" w:space="0" w:color="auto" w:frame="1"/>
+          <w:lang w:eastAsia="es-AR"/>
+        </w:rPr>
+        <w:br/>
+      </w:r>
+    </w:p>
+    <w:p>
+      <w:pPr>
+        <w:spacing w:line="360" w:lineRule="auto"/>
+        <w:rPr>
+          <w:rStyle w:val="Ttulo4Car"/>
+          <w:i w:val="0"/>
+          <w:iCs w:val="0"/>
+          <w:color w:val="auto"/>
+        </w:rPr>
+      </w:pPr>
+      <w:r>
+        <w:rPr>
+          <w:rStyle w:val="Ttulo4Car"/>
+          <w:i w:val="0"/>
+          <w:iCs w:val="0"/>
+          <w:color w:val="auto"/>
+        </w:rPr>
+        <w:t>De la dieta-</w:t>
+      </w:r>
+      <w:r>
+        <w:rPr>
+          <w:rStyle w:val="Ttulo4Car"/>
+          <w:i w:val="0"/>
+          <w:iCs w:val="0"/>
+          <w:color w:val="auto"/>
+        </w:rPr>
+        <w:t>b</w:t>
+      </w:r>
+      <w:r>
+        <w:rPr>
+          <w:rStyle w:val="Ttulo4Car"/>
+          <w:i w:val="0"/>
+          <w:iCs w:val="0"/>
+          <w:color w:val="auto"/>
+        </w:rPr>
+        <w:t xml:space="preserve">: </w:t>
+      </w:r>
+      <w:r>
+        <w:rPr>
+          <w:rStyle w:val="Ttulo4Car"/>
+          <w:i w:val="0"/>
+          <w:iCs w:val="0"/>
+          <w:color w:val="auto"/>
+        </w:rPr>
+        <w:br/>
+      </w:r>
+      <w:r>
+        <w:rPr>
+          <w:rStyle w:val="Ttulo4Car"/>
+          <w:i w:val="0"/>
+          <w:iCs w:val="0"/>
+          <w:color w:val="auto"/>
+        </w:rPr>
+        <w:t xml:space="preserve">  10-percentil: </w:t>
+      </w:r>
+      <w:r>
+        <w:rPr>
+          <w:rFonts w:ascii="Lucida Console" w:eastAsia="Times New Roman" w:hAnsi="Lucida Console" w:cs="Courier New"/>
+          <w:color w:val="000000"/>
+          <w:sz w:val="20"/>
+          <w:szCs w:val="20"/>
+          <w:bdr w:val="none" w:sz="0" w:space="0" w:color="auto" w:frame="1"/>
+          <w:lang w:eastAsia="es-AR"/>
+        </w:rPr>
+        <w:t>75.8</w:t>
+      </w:r>
+      <w:r>
+        <w:rPr>
+          <w:rStyle w:val="Ttulo4Car"/>
+          <w:i w:val="0"/>
+          <w:iCs w:val="0"/>
+          <w:color w:val="auto"/>
+        </w:rPr>
+        <w:br/>
+        <w:t xml:space="preserve">  25-percentil: </w:t>
+      </w:r>
+      <w:r>
+        <w:rPr>
+          <w:rFonts w:ascii="Lucida Console" w:eastAsia="Times New Roman" w:hAnsi="Lucida Console" w:cs="Courier New"/>
+          <w:color w:val="000000"/>
+          <w:sz w:val="20"/>
+          <w:szCs w:val="20"/>
+          <w:bdr w:val="none" w:sz="0" w:space="0" w:color="auto" w:frame="1"/>
+          <w:lang w:eastAsia="es-AR"/>
+        </w:rPr>
+        <w:t>79</w:t>
+      </w:r>
+      <w:r>
+        <w:rPr>
+          <w:rStyle w:val="Ttulo4Car"/>
+          <w:i w:val="0"/>
+          <w:iCs w:val="0"/>
+          <w:color w:val="auto"/>
+        </w:rPr>
+        <w:br/>
+        <w:t xml:space="preserve">  50-percentil: </w:t>
+      </w:r>
+      <w:r>
+        <w:rPr>
+          <w:rFonts w:ascii="Lucida Console" w:eastAsia="Times New Roman" w:hAnsi="Lucida Console" w:cs="Courier New"/>
+          <w:color w:val="000000"/>
+          <w:sz w:val="20"/>
+          <w:szCs w:val="20"/>
+          <w:bdr w:val="none" w:sz="0" w:space="0" w:color="auto" w:frame="1"/>
+          <w:lang w:eastAsia="es-AR"/>
+        </w:rPr>
+        <w:t>94.5</w:t>
+      </w:r>
+      <w:r>
+        <w:rPr>
+          <w:rFonts w:ascii="Lucida Console" w:eastAsia="Times New Roman" w:hAnsi="Lucida Console" w:cs="Courier New"/>
+          <w:color w:val="000000"/>
+          <w:sz w:val="20"/>
+          <w:szCs w:val="20"/>
+          <w:bdr w:val="none" w:sz="0" w:space="0" w:color="auto" w:frame="1"/>
+          <w:lang w:eastAsia="es-AR"/>
+        </w:rPr>
+        <w:br/>
+      </w:r>
+      <w:r>
+        <w:rPr>
+          <w:rFonts w:ascii="Lucida Console" w:eastAsia="Times New Roman" w:hAnsi="Lucida Console" w:cs="Courier New"/>
+          <w:color w:val="000000"/>
+          <w:sz w:val="20"/>
+          <w:szCs w:val="20"/>
+          <w:bdr w:val="none" w:sz="0" w:space="0" w:color="auto" w:frame="1"/>
+          <w:lang w:eastAsia="es-AR"/>
+        </w:rPr>
+        <w:t xml:space="preserve"> </w:t>
+      </w:r>
+      <w:r>
+        <w:rPr>
+          <w:rFonts w:ascii="Lucida Console" w:eastAsia="Times New Roman" w:hAnsi="Lucida Console" w:cs="Courier New"/>
+          <w:color w:val="000000"/>
+          <w:sz w:val="20"/>
+          <w:szCs w:val="20"/>
+          <w:bdr w:val="none" w:sz="0" w:space="0" w:color="auto" w:frame="1"/>
+          <w:lang w:eastAsia="es-AR"/>
+        </w:rPr>
+        <w:t>75</w:t>
+      </w:r>
+      <w:r>
+        <w:rPr>
+          <w:rStyle w:val="Ttulo4Car"/>
+          <w:i w:val="0"/>
+          <w:iCs w:val="0"/>
+          <w:color w:val="auto"/>
+        </w:rPr>
+        <w:t>-percentil:</w:t>
+      </w:r>
+      <w:r>
+        <w:rPr>
+          <w:rFonts w:ascii="Lucida Console" w:eastAsia="Times New Roman" w:hAnsi="Lucida Console" w:cs="Courier New"/>
+          <w:color w:val="000000"/>
+          <w:sz w:val="20"/>
+          <w:szCs w:val="20"/>
+          <w:bdr w:val="none" w:sz="0" w:space="0" w:color="auto" w:frame="1"/>
+          <w:lang w:eastAsia="es-AR"/>
+        </w:rPr>
+        <w:t xml:space="preserve"> </w:t>
+      </w:r>
+      <w:r>
+        <w:rPr>
+          <w:rFonts w:ascii="Lucida Console" w:eastAsia="Times New Roman" w:hAnsi="Lucida Console" w:cs="Courier New"/>
+          <w:color w:val="000000"/>
+          <w:sz w:val="20"/>
+          <w:szCs w:val="20"/>
+          <w:bdr w:val="none" w:sz="0" w:space="0" w:color="auto" w:frame="1"/>
+          <w:lang w:eastAsia="es-AR"/>
+        </w:rPr>
+        <w:t>110.25</w:t>
+      </w:r>
+      <w:r>
+        <w:rPr>
+          <w:rStyle w:val="Ttulo4Car"/>
+          <w:i w:val="0"/>
+          <w:iCs w:val="0"/>
+          <w:color w:val="auto"/>
+        </w:rPr>
+        <w:br/>
+      </w:r>
+      <w:r>
+        <w:rPr>
+          <w:rStyle w:val="Ttulo4Car"/>
+          <w:i w:val="0"/>
+          <w:iCs w:val="0"/>
+          <w:color w:val="auto"/>
+        </w:rPr>
+        <w:t xml:space="preserve">  </w:t>
+      </w:r>
+      <w:r>
+        <w:rPr>
+          <w:rStyle w:val="Ttulo4Car"/>
+          <w:i w:val="0"/>
+          <w:iCs w:val="0"/>
+          <w:color w:val="auto"/>
+        </w:rPr>
+        <w:t>90-percentil:</w:t>
+      </w:r>
+      <w:r>
+        <w:rPr>
+          <w:rFonts w:ascii="Lucida Console" w:eastAsia="Times New Roman" w:hAnsi="Lucida Console" w:cs="Courier New"/>
+          <w:color w:val="000000"/>
+          <w:sz w:val="20"/>
+          <w:szCs w:val="20"/>
+          <w:bdr w:val="none" w:sz="0" w:space="0" w:color="auto" w:frame="1"/>
+          <w:lang w:eastAsia="es-AR"/>
+        </w:rPr>
+        <w:t xml:space="preserve"> </w:t>
+      </w:r>
+      <w:r>
+        <w:rPr>
+          <w:rFonts w:ascii="Lucida Console" w:eastAsia="Times New Roman" w:hAnsi="Lucida Console" w:cs="Courier New"/>
+          <w:color w:val="000000"/>
+          <w:sz w:val="20"/>
+          <w:szCs w:val="20"/>
+          <w:bdr w:val="none" w:sz="0" w:space="0" w:color="auto" w:frame="1"/>
+          <w:lang w:eastAsia="es-AR"/>
+        </w:rPr>
+        <w:t>115</w:t>
+      </w:r>
+      <w:r>
+        <w:rPr>
+          <w:rStyle w:val="Ttulo4Car"/>
+          <w:i w:val="0"/>
+          <w:iCs w:val="0"/>
+          <w:color w:val="auto"/>
+        </w:rPr>
+        <w:br/>
+        <w:t xml:space="preserve">  </w:t>
+      </w:r>
+    </w:p>
+    <w:p>
+      <w:pPr>
+        <w:spacing w:line="360" w:lineRule="auto"/>
+        <w:rPr>
+          <w:rFonts w:ascii="Lucida Console" w:eastAsia="Times New Roman" w:hAnsi="Lucida Console" w:cs="Courier New"/>
+          <w:color w:val="0000FF"/>
+          <w:sz w:val="20"/>
+          <w:szCs w:val="20"/>
+          <w:lang w:eastAsia="es-AR"/>
+        </w:rPr>
+        <w:sectPr>
+          <w:type w:val="continuous"/>
+          <w:pgSz w:w="11906" w:h="16838" w:code="9"/>
+          <w:pgMar w:top="1440" w:right="1080" w:bottom="1440" w:left="1080" w:header="720" w:footer="720" w:gutter="0"/>
+          <w:cols w:num="3" w:space="720"/>
+          <w:docGrid w:linePitch="360"/>
+        </w:sectPr>
+      </w:pPr>
+      <w:r>
+        <w:rPr>
+          <w:rStyle w:val="Ttulo4Car"/>
+          <w:i w:val="0"/>
+          <w:iCs w:val="0"/>
+          <w:color w:val="auto"/>
+        </w:rPr>
+        <w:t>De la dieta-</w:t>
+      </w:r>
+      <w:r>
+        <w:rPr>
+          <w:rStyle w:val="Ttulo4Car"/>
+          <w:i w:val="0"/>
+          <w:iCs w:val="0"/>
+          <w:color w:val="auto"/>
+        </w:rPr>
+        <w:t>c</w:t>
+      </w:r>
+      <w:r>
+        <w:rPr>
+          <w:rStyle w:val="Ttulo4Car"/>
+          <w:i w:val="0"/>
+          <w:iCs w:val="0"/>
+          <w:color w:val="auto"/>
+        </w:rPr>
+        <w:t xml:space="preserve">: </w:t>
+      </w:r>
+      <w:r>
+        <w:rPr>
+          <w:rStyle w:val="Ttulo4Car"/>
+          <w:i w:val="0"/>
+          <w:iCs w:val="0"/>
+          <w:color w:val="auto"/>
+        </w:rPr>
+        <w:br/>
+      </w:r>
+      <w:r>
+        <w:rPr>
+          <w:rStyle w:val="Ttulo4Car"/>
+          <w:i w:val="0"/>
+          <w:iCs w:val="0"/>
+          <w:color w:val="auto"/>
+        </w:rPr>
+        <w:t xml:space="preserve">  10-percentil: </w:t>
+      </w:r>
+      <w:r>
+        <w:rPr>
+          <w:rFonts w:ascii="Lucida Console" w:eastAsia="Times New Roman" w:hAnsi="Lucida Console" w:cs="Courier New"/>
+          <w:color w:val="000000"/>
+          <w:sz w:val="20"/>
+          <w:szCs w:val="20"/>
+          <w:bdr w:val="none" w:sz="0" w:space="0" w:color="auto" w:frame="1"/>
+          <w:lang w:eastAsia="es-AR"/>
+        </w:rPr>
+        <w:t>68</w:t>
+      </w:r>
+      <w:r>
+        <w:rPr>
+          <w:rStyle w:val="Ttulo4Car"/>
+          <w:i w:val="0"/>
+          <w:iCs w:val="0"/>
+          <w:color w:val="auto"/>
+        </w:rPr>
+        <w:br/>
+        <w:t xml:space="preserve">  25-percentil: </w:t>
+      </w:r>
+      <w:r>
+        <w:rPr>
+          <w:rFonts w:ascii="Lucida Console" w:eastAsia="Times New Roman" w:hAnsi="Lucida Console" w:cs="Courier New"/>
+          <w:color w:val="000000"/>
+          <w:sz w:val="20"/>
+          <w:szCs w:val="20"/>
+          <w:bdr w:val="none" w:sz="0" w:space="0" w:color="auto" w:frame="1"/>
+          <w:lang w:eastAsia="es-AR"/>
+        </w:rPr>
+        <w:t>70</w:t>
+      </w:r>
+      <w:r>
+        <w:rPr>
+          <w:rStyle w:val="Ttulo4Car"/>
+          <w:i w:val="0"/>
+          <w:iCs w:val="0"/>
+          <w:color w:val="auto"/>
+        </w:rPr>
+        <w:br/>
+        <w:t xml:space="preserve">  50-percentil: </w:t>
+      </w:r>
+      <w:r>
+        <w:rPr>
+          <w:rFonts w:ascii="Lucida Console" w:eastAsia="Times New Roman" w:hAnsi="Lucida Console" w:cs="Courier New"/>
+          <w:color w:val="000000"/>
+          <w:sz w:val="20"/>
+          <w:szCs w:val="20"/>
+          <w:bdr w:val="none" w:sz="0" w:space="0" w:color="auto" w:frame="1"/>
+          <w:lang w:eastAsia="es-AR"/>
+        </w:rPr>
+        <w:t>73</w:t>
+      </w:r>
+      <w:r>
+        <w:rPr>
+          <w:rFonts w:ascii="Lucida Console" w:eastAsia="Times New Roman" w:hAnsi="Lucida Console" w:cs="Courier New"/>
+          <w:color w:val="000000"/>
+          <w:sz w:val="20"/>
+          <w:szCs w:val="20"/>
+          <w:bdr w:val="none" w:sz="0" w:space="0" w:color="auto" w:frame="1"/>
+          <w:lang w:eastAsia="es-AR"/>
+        </w:rPr>
+        <w:br/>
+      </w:r>
+      <w:r>
+        <w:rPr>
+          <w:rFonts w:ascii="Lucida Console" w:eastAsia="Times New Roman" w:hAnsi="Lucida Console" w:cs="Courier New"/>
+          <w:color w:val="000000"/>
+          <w:sz w:val="20"/>
+          <w:szCs w:val="20"/>
+          <w:bdr w:val="none" w:sz="0" w:space="0" w:color="auto" w:frame="1"/>
+          <w:lang w:eastAsia="es-AR"/>
+        </w:rPr>
+        <w:t xml:space="preserve"> </w:t>
+      </w:r>
+      <w:r>
+        <w:rPr>
+          <w:rFonts w:ascii="Lucida Console" w:eastAsia="Times New Roman" w:hAnsi="Lucida Console" w:cs="Courier New"/>
+          <w:color w:val="000000"/>
+          <w:sz w:val="20"/>
+          <w:szCs w:val="20"/>
+          <w:bdr w:val="none" w:sz="0" w:space="0" w:color="auto" w:frame="1"/>
+          <w:lang w:eastAsia="es-AR"/>
+        </w:rPr>
+        <w:t>75</w:t>
+      </w:r>
+      <w:r>
+        <w:rPr>
+          <w:rStyle w:val="Ttulo4Car"/>
+          <w:i w:val="0"/>
+          <w:iCs w:val="0"/>
+          <w:color w:val="auto"/>
+        </w:rPr>
+        <w:t>-percentil:</w:t>
+      </w:r>
+      <w:r>
+        <w:rPr>
+          <w:rStyle w:val="Ttulo4Car"/>
+          <w:i w:val="0"/>
+          <w:iCs w:val="0"/>
+          <w:color w:val="auto"/>
+        </w:rPr>
+        <w:t xml:space="preserve"> </w:t>
+      </w:r>
+      <w:r>
+        <w:rPr>
+          <w:rFonts w:ascii="Lucida Console" w:eastAsia="Times New Roman" w:hAnsi="Lucida Console" w:cs="Courier New"/>
+          <w:color w:val="000000"/>
+          <w:sz w:val="20"/>
+          <w:szCs w:val="20"/>
+          <w:bdr w:val="none" w:sz="0" w:space="0" w:color="auto" w:frame="1"/>
+          <w:lang w:eastAsia="es-AR"/>
+        </w:rPr>
+        <w:t>81</w:t>
+      </w:r>
+      <w:r>
+        <w:rPr>
+          <w:rStyle w:val="Ttulo4Car"/>
+          <w:i w:val="0"/>
+          <w:iCs w:val="0"/>
+          <w:color w:val="auto"/>
+        </w:rPr>
+        <w:br/>
+      </w:r>
+      <w:r>
+        <w:rPr>
+          <w:rStyle w:val="Ttulo4Car"/>
+          <w:i w:val="0"/>
+          <w:iCs w:val="0"/>
+          <w:color w:val="auto"/>
+        </w:rPr>
+        <w:t xml:space="preserve">  </w:t>
+      </w:r>
+      <w:r>
+        <w:rPr>
+          <w:rStyle w:val="Ttulo4Car"/>
+          <w:i w:val="0"/>
+          <w:iCs w:val="0"/>
+          <w:color w:val="auto"/>
+        </w:rPr>
+        <w:t>90-percentil:</w:t>
+      </w:r>
+      <w:r>
+        <w:rPr>
+          <w:rFonts w:ascii="Lucida Console" w:eastAsia="Times New Roman" w:hAnsi="Lucida Console" w:cs="Courier New"/>
+          <w:color w:val="000000"/>
+          <w:sz w:val="20"/>
+          <w:szCs w:val="20"/>
+          <w:bdr w:val="none" w:sz="0" w:space="0" w:color="auto" w:frame="1"/>
+          <w:lang w:eastAsia="es-AR"/>
+        </w:rPr>
+        <w:t xml:space="preserve"> 90</w:t>
+      </w:r>
+    </w:p>
+    <w:p>
+      <w:pPr>
+        <w:spacing w:line="360" w:lineRule="auto"/>
+        <w:rPr>
+          <w:rStyle w:val="Ttulo4Car"/>
+        </w:rPr>
+      </w:pPr>
+      <w:r>
+        <w:rPr>
+          <w:noProof/>
+        </w:rPr>
+        <w:drawing>
+          <wp:anchor distT="0" distB="0" distL="114300" distR="114300" simplePos="0" relativeHeight="251686912" behindDoc="1" locked="0" layoutInCell="1" allowOverlap="1" wp14:anchorId="0EF73FD0">
+            <wp:simplePos x="0" y="0"/>
+            <wp:positionH relativeFrom="column">
+              <wp:posOffset>3800475</wp:posOffset>
+            </wp:positionH>
+            <wp:positionV relativeFrom="paragraph">
+              <wp:posOffset>1269365</wp:posOffset>
+            </wp:positionV>
+            <wp:extent cx="2377440" cy="2578100"/>
+            <wp:effectExtent l="0" t="0" r="3810" b="0"/>
+            <wp:wrapTight wrapText="bothSides">
+              <wp:wrapPolygon edited="0">
+                <wp:start x="0" y="0"/>
+                <wp:lineTo x="0" y="21387"/>
+                <wp:lineTo x="21462" y="21387"/>
+                <wp:lineTo x="21462" y="0"/>
+                <wp:lineTo x="0" y="0"/>
+              </wp:wrapPolygon>
+            </wp:wrapTight>
+            <wp:docPr id="29" name="Imagen 29"/>
+            <wp:cNvGraphicFramePr>
+              <a:graphicFrameLocks xmlns:a="http://schemas.openxmlformats.org/drawingml/2006/main" noChangeAspect="1"/>
+            </wp:cNvGraphicFramePr>
+            <a:graphic xmlns:a="http://schemas.openxmlformats.org/drawingml/2006/main">
+              <a:graphicData uri="http://schemas.openxmlformats.org/drawingml/2006/picture">
+                <pic:pic xmlns:pic="http://schemas.openxmlformats.org/drawingml/2006/picture">
+                  <pic:nvPicPr>
+                    <pic:cNvPr id="1" name=""/>
+                    <pic:cNvPicPr preferRelativeResize="0"/>
+                  </pic:nvPicPr>
+                  <pic:blipFill>
+                    <a:blip r:embed="rId33">
+                      <a:extLst>
+                        <a:ext uri="{28A0092B-C50C-407E-A947-70E740481C1C}">
+                          <a14:useLocalDpi xmlns:a14="http://schemas.microsoft.com/office/drawing/2010/main" val="0"/>
+                        </a:ext>
+                      </a:extLst>
+                    </a:blip>
+                    <a:stretch>
+                      <a:fillRect/>
+                    </a:stretch>
+                  </pic:blipFill>
+                  <pic:spPr>
+                    <a:xfrm>
+                      <a:off x="0" y="0"/>
+                      <a:ext cx="2377440" cy="2578100"/>
+                    </a:xfrm>
+                    <a:prstGeom prst="rect">
+                      <a:avLst/>
+                    </a:prstGeom>
+                  </pic:spPr>
+                </pic:pic>
+              </a:graphicData>
+            </a:graphic>
+            <wp14:sizeRelH relativeFrom="margin">
+              <wp14:pctWidth>0</wp14:pctWidth>
+            </wp14:sizeRelH>
+            <wp14:sizeRelV relativeFrom="margin">
+              <wp14:pctHeight>0</wp14:pctHeight>
+            </wp14:sizeRelV>
+          </wp:anchor>
+        </w:drawing>
+      </w:r>
+      <w:r>
+        <w:rPr>
+          <w:noProof/>
+        </w:rPr>
+        <w:drawing>
+          <wp:anchor distT="0" distB="0" distL="114300" distR="114300" simplePos="0" relativeHeight="251685888" behindDoc="1" locked="0" layoutInCell="1" allowOverlap="1" wp14:anchorId="0A56632D">
+            <wp:simplePos x="0" y="0"/>
+            <wp:positionH relativeFrom="margin">
+              <wp:align>left</wp:align>
+            </wp:positionH>
+            <wp:positionV relativeFrom="paragraph">
+              <wp:posOffset>1243330</wp:posOffset>
+            </wp:positionV>
+            <wp:extent cx="2390775" cy="2560320"/>
+            <wp:effectExtent l="0" t="0" r="9525" b="0"/>
+            <wp:wrapTight wrapText="bothSides">
+              <wp:wrapPolygon edited="0">
+                <wp:start x="0" y="0"/>
+                <wp:lineTo x="0" y="21375"/>
+                <wp:lineTo x="21514" y="21375"/>
+                <wp:lineTo x="21514" y="0"/>
+                <wp:lineTo x="0" y="0"/>
+              </wp:wrapPolygon>
+            </wp:wrapTight>
+            <wp:docPr id="4" name="Imagen 4"/>
+            <wp:cNvGraphicFramePr>
+              <a:graphicFrameLocks xmlns:a="http://schemas.openxmlformats.org/drawingml/2006/main" noChangeAspect="1"/>
+            </wp:cNvGraphicFramePr>
+            <a:graphic xmlns:a="http://schemas.openxmlformats.org/drawingml/2006/main">
+              <a:graphicData uri="http://schemas.openxmlformats.org/drawingml/2006/picture">
+                <pic:pic xmlns:pic="http://schemas.openxmlformats.org/drawingml/2006/picture">
+                  <pic:nvPicPr>
+                    <pic:cNvPr id="1" name=""/>
+                    <pic:cNvPicPr/>
+                  </pic:nvPicPr>
+                  <pic:blipFill>
+                    <a:blip r:embed="rId34">
+                      <a:extLst>
+                        <a:ext uri="{28A0092B-C50C-407E-A947-70E740481C1C}">
+                          <a14:useLocalDpi xmlns:a14="http://schemas.microsoft.com/office/drawing/2010/main" val="0"/>
+                        </a:ext>
+                      </a:extLst>
+                    </a:blip>
+                    <a:stretch>
+                      <a:fillRect/>
+                    </a:stretch>
+                  </pic:blipFill>
+                  <pic:spPr>
+                    <a:xfrm>
+                      <a:off x="0" y="0"/>
+                      <a:ext cx="2390775" cy="2560320"/>
+                    </a:xfrm>
+                    <a:prstGeom prst="rect">
+                      <a:avLst/>
+                    </a:prstGeom>
+                  </pic:spPr>
+                </pic:pic>
+              </a:graphicData>
+            </a:graphic>
+            <wp14:sizeRelH relativeFrom="margin">
+              <wp14:pctWidth>0</wp14:pctWidth>
+            </wp14:sizeRelH>
+            <wp14:sizeRelV relativeFrom="margin">
+              <wp14:pctHeight>0</wp14:pctHeight>
+            </wp14:sizeRelV>
+          </wp:anchor>
+        </w:drawing>
+      </w:r>
+      <w:r>
+        <w:rPr>
+          <w:rStyle w:val="Ttulo4Car"/>
+          <w:i w:val="0"/>
+          <w:iCs w:val="0"/>
+          <w:color w:val="auto"/>
+        </w:rPr>
+        <w:t>Los percentiles muestran más claramente lo expuesto anteriormente en las conclusiones de los ejercicios, como</w:t>
+      </w:r>
+      <w:r>
+        <w:rPr>
+          <w:rStyle w:val="Ttulo4Car"/>
+          <w:i w:val="0"/>
+          <w:iCs w:val="0"/>
+          <w:color w:val="auto"/>
+        </w:rPr>
+        <w:t xml:space="preserve"> la poca variación en las dietas a y c, al ‘podarle’ sus extremos.</w:t>
+      </w:r>
+      <w:r>
+        <w:rPr>
+          <w:rStyle w:val="Ttulo4Car"/>
+          <w:i w:val="0"/>
+          <w:iCs w:val="0"/>
+          <w:color w:val="auto"/>
+        </w:rPr>
+        <w:br/>
+      </w:r>
+      <w:r>
+        <w:rPr>
+          <w:rStyle w:val="Ttulo4Car"/>
+        </w:rPr>
+        <w:br/>
+        <w:t>(e) Construya histogramas que permitan visualizar los valores de glucosa para cada dieta. Compare la distribución de glucosa</w:t>
+      </w:r>
+      <w:r>
+        <w:rPr>
+          <w:rStyle w:val="Ttulo4Car"/>
+        </w:rPr>
+        <w:t>.</w:t>
+      </w:r>
+    </w:p>
+    <w:p>
+      <w:pPr>
+        <w:spacing w:line="360" w:lineRule="auto"/>
+        <w:rPr>
+          <w:rStyle w:val="Ttulo4Car"/>
+        </w:rPr>
+      </w:pPr>
+    </w:p>
+    <w:p>
+      <w:pPr>
+        <w:spacing w:line="360" w:lineRule="auto"/>
+        <w:rPr>
+          <w:rStyle w:val="Ttulo4Car"/>
+        </w:rPr>
+      </w:pPr>
+    </w:p>
+    <w:p>
+      <w:pPr>
+        <w:spacing w:line="360" w:lineRule="auto"/>
+        <w:rPr>
+          <w:rStyle w:val="Ttulo4Car"/>
+        </w:rPr>
+      </w:pPr>
+    </w:p>
+    <w:p>
+      <w:pPr>
+        <w:spacing w:line="360" w:lineRule="auto"/>
+        <w:rPr>
+          <w:rStyle w:val="Ttulo4Car"/>
+        </w:rPr>
+      </w:pPr>
+    </w:p>
+    <w:p>
+      <w:pPr>
+        <w:spacing w:line="360" w:lineRule="auto"/>
+        <w:rPr>
+          <w:rStyle w:val="Ttulo4Car"/>
+        </w:rPr>
+      </w:pPr>
+    </w:p>
+    <w:p>
+      <w:pPr>
+        <w:spacing w:line="360" w:lineRule="auto"/>
+        <w:rPr>
+          <w:rStyle w:val="Ttulo4Car"/>
+        </w:rPr>
+      </w:pPr>
+      <w:r>
+        <w:rPr>
+          <w:noProof/>
+        </w:rPr>
+        <w:drawing>
+          <wp:anchor distT="0" distB="0" distL="114300" distR="114300" simplePos="0" relativeHeight="251687936" behindDoc="1" locked="0" layoutInCell="1" allowOverlap="1" wp14:anchorId="0C8DE6FF">
+            <wp:simplePos x="0" y="0"/>
+            <wp:positionH relativeFrom="margin">
+              <wp:align>center</wp:align>
+            </wp:positionH>
+            <wp:positionV relativeFrom="paragraph">
+              <wp:posOffset>334010</wp:posOffset>
+            </wp:positionV>
+            <wp:extent cx="2395220" cy="2578100"/>
+            <wp:effectExtent l="0" t="0" r="5080" b="0"/>
+            <wp:wrapTight wrapText="bothSides">
+              <wp:wrapPolygon edited="0">
+                <wp:start x="0" y="0"/>
+                <wp:lineTo x="0" y="21387"/>
+                <wp:lineTo x="21474" y="21387"/>
+                <wp:lineTo x="21474" y="0"/>
+                <wp:lineTo x="0" y="0"/>
+              </wp:wrapPolygon>
+            </wp:wrapTight>
+            <wp:docPr id="30" name="Imagen 30"/>
+            <wp:cNvGraphicFramePr>
+              <a:graphicFrameLocks xmlns:a="http://schemas.openxmlformats.org/drawingml/2006/main"/>
+            </wp:cNvGraphicFramePr>
+            <a:graphic xmlns:a="http://schemas.openxmlformats.org/drawingml/2006/main">
+              <a:graphicData uri="http://schemas.openxmlformats.org/drawingml/2006/picture">
+                <pic:pic xmlns:pic="http://schemas.openxmlformats.org/drawingml/2006/picture">
+                  <pic:nvPicPr>
+                    <pic:cNvPr id="1" name=""/>
+                    <pic:cNvPicPr preferRelativeResize="0"/>
+                  </pic:nvPicPr>
+                  <pic:blipFill>
+                    <a:blip r:embed="rId35">
+                      <a:extLst>
+                        <a:ext uri="{28A0092B-C50C-407E-A947-70E740481C1C}">
+                          <a14:useLocalDpi xmlns:a14="http://schemas.microsoft.com/office/drawing/2010/main" val="0"/>
+                        </a:ext>
+                      </a:extLst>
+                    </a:blip>
+                    <a:stretch>
+                      <a:fillRect/>
+                    </a:stretch>
+                  </pic:blipFill>
+                  <pic:spPr>
+                    <a:xfrm>
+                      <a:off x="0" y="0"/>
+                      <a:ext cx="2395220" cy="2578100"/>
+                    </a:xfrm>
+                    <a:prstGeom prst="rect">
+                      <a:avLst/>
+                    </a:prstGeom>
+                  </pic:spPr>
+                </pic:pic>
+              </a:graphicData>
+            </a:graphic>
+            <wp14:sizeRelH relativeFrom="margin">
+              <wp14:pctWidth>0</wp14:pctWidth>
+            </wp14:sizeRelH>
+            <wp14:sizeRelV relativeFrom="margin">
+              <wp14:pctHeight>0</wp14:pctHeight>
+            </wp14:sizeRelV>
+          </wp:anchor>
+        </w:drawing>
+      </w:r>
+    </w:p>
+    <w:p>
+      <w:pPr>
+        <w:spacing w:line="360" w:lineRule="auto"/>
+        <w:rPr>
+          <w:rStyle w:val="Ttulo4Car"/>
+        </w:rPr>
+      </w:pPr>
+    </w:p>
+    <w:p>
+      <w:pPr>
+        <w:spacing w:line="360" w:lineRule="auto"/>
+        <w:rPr>
+          <w:rStyle w:val="Ttulo4Car"/>
+        </w:rPr>
+      </w:pPr>
+    </w:p>
+    <w:p>
+      <w:pPr>
+        <w:spacing w:line="360" w:lineRule="auto"/>
+        <w:rPr>
+          <w:rStyle w:val="Ttulo4Car"/>
+        </w:rPr>
+      </w:pPr>
+    </w:p>
+    <w:p>
+      <w:pPr>
+        <w:spacing w:line="360" w:lineRule="auto"/>
+        <w:rPr>
+          <w:rStyle w:val="Ttulo4Car"/>
+        </w:rPr>
+      </w:pPr>
+    </w:p>
+    <w:p>
+      <w:pPr>
+        <w:spacing w:line="360" w:lineRule="auto"/>
+        <w:rPr>
+          <w:rStyle w:val="Ttulo4Car"/>
+        </w:rPr>
+      </w:pPr>
+    </w:p>
+    <w:p>
+      <w:pPr>
+        <w:spacing w:line="360" w:lineRule="auto"/>
+        <w:rPr>
+          <w:rStyle w:val="Ttulo4Car"/>
+        </w:rPr>
+      </w:pPr>
+    </w:p>
+    <w:p>
+      <w:pPr>
+        <w:spacing w:line="360" w:lineRule="auto"/>
+        <w:rPr>
+          <w:rStyle w:val="Ttulo4Car"/>
+        </w:rPr>
+      </w:pPr>
+    </w:p>
+    <w:p>
+      <w:pPr>
+        <w:spacing w:line="360" w:lineRule="auto"/>
+        <w:rPr>
+          <w:rStyle w:val="Ttulo4Car"/>
+        </w:rPr>
+      </w:pPr>
+      <w:r>
+        <w:rPr>
+          <w:rStyle w:val="Ttulo4Car"/>
+        </w:rPr>
+        <w:t xml:space="preserve">En alguna de ellas ¿parece haber valores alejados? </w:t>
+      </w:r>
+    </w:p>
+    <w:p>
+      <w:pPr>
+        <w:spacing w:line="360" w:lineRule="auto"/>
+        <w:rPr>
+          <w:rStyle w:val="Ttulo4Car"/>
+        </w:rPr>
+      </w:pPr>
+      <w:r>
+        <w:rPr>
+          <w:rStyle w:val="Ttulo4Car"/>
+          <w:i w:val="0"/>
+          <w:iCs w:val="0"/>
+          <w:color w:val="auto"/>
+        </w:rPr>
+        <w:t>Si</w:t>
+      </w:r>
+      <w:r>
+        <w:rPr>
+          <w:rStyle w:val="Ttulo4Car"/>
+          <w:i w:val="0"/>
+          <w:iCs w:val="0"/>
+          <w:color w:val="auto"/>
+        </w:rPr>
+        <w:t>. En realidad,</w:t>
+      </w:r>
+      <w:r>
+        <w:rPr>
+          <w:rStyle w:val="Ttulo4Car"/>
+          <w:i w:val="0"/>
+          <w:iCs w:val="0"/>
+          <w:color w:val="auto"/>
+        </w:rPr>
+        <w:t xml:space="preserve"> en todas. (se cuentan: valores por encima de los 120 y aquellos menores a 70)</w:t>
+      </w:r>
+      <w:r>
+        <w:rPr>
+          <w:rStyle w:val="Ttulo4Car"/>
+          <w:i w:val="0"/>
+          <w:iCs w:val="0"/>
+          <w:color w:val="auto"/>
+        </w:rPr>
+        <w:t>.</w:t>
+      </w:r>
+    </w:p>
+    <w:p>
+      <w:pPr>
+        <w:spacing w:line="360" w:lineRule="auto"/>
+        <w:rPr>
+          <w:rStyle w:val="Ttulo4Car"/>
+        </w:rPr>
+      </w:pPr>
+      <w:r>
+        <w:rPr>
+          <w:rStyle w:val="Ttulo4Car"/>
+        </w:rPr>
+        <w:t xml:space="preserve">¿Las dietas mantienen a los pacientes en los valores deseados? </w:t>
+      </w:r>
+    </w:p>
+    <w:p>
+      <w:pPr>
+        <w:spacing w:line="360" w:lineRule="auto"/>
+        <w:rPr>
+          <w:rStyle w:val="Ttulo4Car"/>
+        </w:rPr>
+      </w:pPr>
+      <w:r>
+        <w:rPr>
+          <w:rStyle w:val="Ttulo4Car"/>
+          <w:i w:val="0"/>
+          <w:iCs w:val="0"/>
+          <w:color w:val="auto"/>
+        </w:rPr>
+        <w:t xml:space="preserve">Solo la dieta </w:t>
+      </w:r>
+      <w:r>
+        <w:rPr>
+          <w:rStyle w:val="Ttulo4Car"/>
+          <w:i w:val="0"/>
+          <w:iCs w:val="0"/>
+          <w:color w:val="auto"/>
+        </w:rPr>
+        <w:t>A</w:t>
+      </w:r>
+      <w:r>
+        <w:rPr>
+          <w:rStyle w:val="Ttulo4Car"/>
+          <w:i w:val="0"/>
+          <w:iCs w:val="0"/>
+          <w:color w:val="auto"/>
+        </w:rPr>
+        <w:t xml:space="preserve"> parece mantener notablemente los valores entre 80 y 110.</w:t>
+      </w:r>
+      <w:r>
+        <w:rPr>
+          <w:rStyle w:val="Ttulo4Car"/>
+          <w:i w:val="0"/>
+          <w:iCs w:val="0"/>
+          <w:color w:val="auto"/>
+        </w:rPr>
+        <w:br/>
+      </w:r>
+      <w:r>
+        <w:rPr>
+          <w:rStyle w:val="Ttulo4Car"/>
+        </w:rPr>
+        <w:t>¿La distribución de glucosa es asimétrica en alguno de los grupos?</w:t>
+      </w:r>
+    </w:p>
+    <w:p>
+      <w:pPr>
+        <w:spacing w:line="360" w:lineRule="auto"/>
+        <w:rPr>
+          <w:rStyle w:val="Ttulo4Car"/>
+        </w:rPr>
+      </w:pPr>
+      <w:r>
+        <w:rPr>
+          <w:rStyle w:val="Ttulo4Car"/>
+          <w:i w:val="0"/>
+          <w:iCs w:val="0"/>
+          <w:color w:val="auto"/>
+        </w:rPr>
+        <w:t>Si. La misma se ve muy tirada a izquierda para la dieta c.</w:t>
+      </w:r>
+    </w:p>
+    <w:p>
+      <w:pPr>
+        <w:spacing w:line="360" w:lineRule="auto"/>
+        <w:rPr>
+          <w:rStyle w:val="Ttulo4Car"/>
+        </w:rPr>
+      </w:pPr>
+      <w:r>
+        <w:rPr>
+          <w:rStyle w:val="Ttulo4Car"/>
+        </w:rPr>
+        <w:t xml:space="preserve"> ¿En algún caso el ajuste normal parece razonable? Realice los diagramas de tallo-hoja correspondientes. </w:t>
+      </w:r>
+    </w:p>
+    <w:p>
+      <w:pPr>
+        <w:spacing w:line="360" w:lineRule="auto"/>
+        <w:rPr>
+          <w:rStyle w:val="Ttulo4Car"/>
+          <w:i w:val="0"/>
+          <w:iCs w:val="0"/>
+          <w:color w:val="auto"/>
+        </w:rPr>
+      </w:pPr>
+      <w:r>
+        <w:rPr>
+          <w:rStyle w:val="Ttulo4Car"/>
+          <w:i w:val="0"/>
+          <w:iCs w:val="0"/>
+          <w:color w:val="auto"/>
+        </w:rPr>
+        <w:t>Si; los valores de glucosa de aquellos que siguen la dieta A parecería estar siguiendo una distribución normal.</w:t>
+      </w:r>
+    </w:p>
+    <w:p>
+      <w:pPr>
+        <w:pStyle w:val="HTMLconformatoprevio"/>
+        <w:shd w:val="clear" w:color="auto" w:fill="FFFFFF"/>
+        <w:wordWrap w:val="0"/>
+        <w:rPr>
+          <w:rStyle w:val="gd15mcfceub"/>
+          <w:rFonts w:ascii="Lucida Console" w:eastAsiaTheme="majorEastAsia" w:hAnsi="Lucida Console"/>
+          <w:color w:val="000000"/>
+          <w:bdr w:val="none" w:sz="0" w:space="0" w:color="auto" w:frame="1"/>
+        </w:rPr>
+      </w:pPr>
+      <w:r>
+        <w:rPr>
+          <w:rStyle w:val="Ttulo4Car"/>
+          <w:i w:val="0"/>
+          <w:iCs w:val="0"/>
+          <w:color w:val="auto"/>
+        </w:rPr>
+        <w:t>Dieta-A</w:t>
+      </w:r>
+      <w:r>
+        <w:rPr>
+          <w:rStyle w:val="Ttulo4Car"/>
+          <w:i w:val="0"/>
+          <w:iCs w:val="0"/>
+          <w:color w:val="auto"/>
+        </w:rPr>
+        <w:br/>
+      </w:r>
+      <w:r>
+        <w:rPr>
+          <w:rStyle w:val="gd15mcfceub"/>
+          <w:rFonts w:ascii="Lucida Console" w:eastAsiaTheme="majorEastAsia" w:hAnsi="Lucida Console"/>
+          <w:color w:val="000000"/>
+          <w:bdr w:val="none" w:sz="0" w:space="0" w:color="auto" w:frame="1"/>
+        </w:rPr>
+        <w:t xml:space="preserve">   6 | 8</w:t>
+      </w:r>
+    </w:p>
+    <w:p>
+      <w:pPr>
+        <w:pStyle w:val="HTMLconformatoprevio"/>
+        <w:shd w:val="clear" w:color="auto" w:fill="FFFFFF"/>
+        <w:wordWrap w:val="0"/>
+        <w:rPr>
+          <w:rStyle w:val="gd15mcfceub"/>
+          <w:rFonts w:ascii="Lucida Console" w:eastAsiaTheme="majorEastAsia" w:hAnsi="Lucida Console"/>
+          <w:color w:val="000000"/>
+          <w:bdr w:val="none" w:sz="0" w:space="0" w:color="auto" w:frame="1"/>
+        </w:rPr>
+      </w:pPr>
+      <w:r>
+        <w:rPr>
+          <w:rStyle w:val="gd15mcfceub"/>
+          <w:rFonts w:ascii="Lucida Console" w:eastAsiaTheme="majorEastAsia" w:hAnsi="Lucida Console"/>
+          <w:color w:val="000000"/>
+          <w:bdr w:val="none" w:sz="0" w:space="0" w:color="auto" w:frame="1"/>
+        </w:rPr>
+        <w:t xml:space="preserve">   7 | </w:t>
+      </w:r>
+    </w:p>
+    <w:p>
+      <w:pPr>
+        <w:pStyle w:val="HTMLconformatoprevio"/>
+        <w:shd w:val="clear" w:color="auto" w:fill="FFFFFF"/>
+        <w:wordWrap w:val="0"/>
+        <w:rPr>
+          <w:rStyle w:val="gd15mcfceub"/>
+          <w:rFonts w:ascii="Lucida Console" w:eastAsiaTheme="majorEastAsia" w:hAnsi="Lucida Console"/>
+          <w:color w:val="000000"/>
+          <w:bdr w:val="none" w:sz="0" w:space="0" w:color="auto" w:frame="1"/>
+        </w:rPr>
+      </w:pPr>
+      <w:r>
+        <w:rPr>
+          <w:rStyle w:val="gd15mcfceub"/>
+          <w:rFonts w:ascii="Lucida Console" w:eastAsiaTheme="majorEastAsia" w:hAnsi="Lucida Console"/>
+          <w:color w:val="000000"/>
+          <w:bdr w:val="none" w:sz="0" w:space="0" w:color="auto" w:frame="1"/>
+        </w:rPr>
+        <w:t xml:space="preserve">   8 | 011456666667777888899</w:t>
+      </w:r>
+    </w:p>
+    <w:p>
+      <w:pPr>
+        <w:pStyle w:val="HTMLconformatoprevio"/>
+        <w:shd w:val="clear" w:color="auto" w:fill="FFFFFF"/>
+        <w:wordWrap w:val="0"/>
+        <w:rPr>
+          <w:rStyle w:val="gd15mcfceub"/>
+          <w:rFonts w:ascii="Lucida Console" w:eastAsiaTheme="majorEastAsia" w:hAnsi="Lucida Console"/>
+          <w:color w:val="000000"/>
+          <w:bdr w:val="none" w:sz="0" w:space="0" w:color="auto" w:frame="1"/>
+        </w:rPr>
+      </w:pPr>
+      <w:r>
+        <w:rPr>
+          <w:rStyle w:val="gd15mcfceub"/>
+          <w:rFonts w:ascii="Lucida Console" w:eastAsiaTheme="majorEastAsia" w:hAnsi="Lucida Console"/>
+          <w:color w:val="000000"/>
+          <w:bdr w:val="none" w:sz="0" w:space="0" w:color="auto" w:frame="1"/>
+        </w:rPr>
+        <w:t xml:space="preserve">   9 | 00011223345555556666777788999999</w:t>
+      </w:r>
+    </w:p>
+    <w:p>
+      <w:pPr>
+        <w:pStyle w:val="HTMLconformatoprevio"/>
+        <w:shd w:val="clear" w:color="auto" w:fill="FFFFFF"/>
+        <w:wordWrap w:val="0"/>
+        <w:rPr>
+          <w:rStyle w:val="gd15mcfceub"/>
+          <w:rFonts w:ascii="Lucida Console" w:eastAsiaTheme="majorEastAsia" w:hAnsi="Lucida Console"/>
+          <w:color w:val="000000"/>
+          <w:bdr w:val="none" w:sz="0" w:space="0" w:color="auto" w:frame="1"/>
+        </w:rPr>
+      </w:pPr>
+      <w:r>
+        <w:rPr>
+          <w:rStyle w:val="gd15mcfceub"/>
+          <w:rFonts w:ascii="Lucida Console" w:eastAsiaTheme="majorEastAsia" w:hAnsi="Lucida Console"/>
+          <w:color w:val="000000"/>
+          <w:bdr w:val="none" w:sz="0" w:space="0" w:color="auto" w:frame="1"/>
+        </w:rPr>
+        <w:t xml:space="preserve">  10 | 000001122222244445555668888999</w:t>
+      </w:r>
+    </w:p>
+    <w:p>
+      <w:pPr>
+        <w:pStyle w:val="HTMLconformatoprevio"/>
+        <w:shd w:val="clear" w:color="auto" w:fill="FFFFFF"/>
+        <w:wordWrap w:val="0"/>
+        <w:rPr>
+          <w:rStyle w:val="gd15mcfceub"/>
+          <w:rFonts w:ascii="Lucida Console" w:eastAsiaTheme="majorEastAsia" w:hAnsi="Lucida Console"/>
+          <w:color w:val="000000"/>
+          <w:bdr w:val="none" w:sz="0" w:space="0" w:color="auto" w:frame="1"/>
+        </w:rPr>
+      </w:pPr>
+      <w:r>
+        <w:rPr>
+          <w:rStyle w:val="gd15mcfceub"/>
+          <w:rFonts w:ascii="Lucida Console" w:eastAsiaTheme="majorEastAsia" w:hAnsi="Lucida Console"/>
+          <w:color w:val="000000"/>
+          <w:bdr w:val="none" w:sz="0" w:space="0" w:color="auto" w:frame="1"/>
+        </w:rPr>
+        <w:t xml:space="preserve">  11 | 000111234566899</w:t>
+      </w:r>
+    </w:p>
+    <w:p>
+      <w:pPr>
+        <w:pStyle w:val="HTMLconformatoprevio"/>
+        <w:shd w:val="clear" w:color="auto" w:fill="FFFFFF"/>
+        <w:wordWrap w:val="0"/>
+        <w:rPr>
+          <w:rFonts w:ascii="Lucida Console" w:hAnsi="Lucida Console"/>
+          <w:color w:val="000000"/>
+        </w:rPr>
+      </w:pPr>
+      <w:r>
+        <w:rPr>
+          <w:rStyle w:val="gd15mcfceub"/>
+          <w:rFonts w:ascii="Lucida Console" w:eastAsiaTheme="majorEastAsia" w:hAnsi="Lucida Console"/>
+          <w:color w:val="000000"/>
+          <w:bdr w:val="none" w:sz="0" w:space="0" w:color="auto" w:frame="1"/>
+        </w:rPr>
+        <w:t xml:space="preserve">  12 | 1</w:t>
+      </w:r>
+    </w:p>
+    <w:p>
+      <w:pPr>
+        <w:spacing w:line="360" w:lineRule="auto"/>
+        <w:rPr>
+          <w:rStyle w:val="Ttulo4Car"/>
+          <w:i w:val="0"/>
+          <w:iCs w:val="0"/>
+          <w:color w:val="auto"/>
+        </w:rPr>
+      </w:pPr>
+      <w:r>
+        <w:rPr>
+          <w:rStyle w:val="Ttulo4Car"/>
+          <w:i w:val="0"/>
+          <w:iCs w:val="0"/>
+          <w:color w:val="auto"/>
+        </w:rPr>
+        <w:br/>
+      </w:r>
+      <w:r>
+        <w:rPr>
+          <w:rStyle w:val="Ttulo4Car"/>
+          <w:i w:val="0"/>
+          <w:iCs w:val="0"/>
+          <w:color w:val="auto"/>
+        </w:rPr>
+        <w:t>Dieta-</w:t>
+      </w:r>
+      <w:r>
+        <w:rPr>
+          <w:rStyle w:val="Ttulo4Car"/>
+          <w:i w:val="0"/>
+          <w:iCs w:val="0"/>
+          <w:color w:val="auto"/>
+        </w:rPr>
+        <w:t>B</w:t>
+      </w:r>
+    </w:p>
+    <w:p>
+      <w:pPr>
+        <w:pStyle w:val="HTMLconformatoprevio"/>
+        <w:shd w:val="clear" w:color="auto" w:fill="FFFFFF"/>
+        <w:wordWrap w:val="0"/>
+        <w:rPr>
+          <w:rStyle w:val="gd15mcfceub"/>
+          <w:rFonts w:ascii="Lucida Console" w:eastAsiaTheme="majorEastAsia" w:hAnsi="Lucida Console"/>
+          <w:color w:val="000000"/>
+          <w:bdr w:val="none" w:sz="0" w:space="0" w:color="auto" w:frame="1"/>
+        </w:rPr>
+      </w:pPr>
+      <w:r>
+        <w:rPr>
+          <w:rStyle w:val="gd15mcfceub"/>
+          <w:rFonts w:ascii="Lucida Console" w:eastAsiaTheme="majorEastAsia" w:hAnsi="Lucida Console"/>
+          <w:color w:val="000000"/>
+          <w:bdr w:val="none" w:sz="0" w:space="0" w:color="auto" w:frame="1"/>
+        </w:rPr>
+        <w:t xml:space="preserve">   6 | 889</w:t>
+      </w:r>
+    </w:p>
+    <w:p>
+      <w:pPr>
+        <w:pStyle w:val="HTMLconformatoprevio"/>
+        <w:shd w:val="clear" w:color="auto" w:fill="FFFFFF"/>
+        <w:wordWrap w:val="0"/>
+        <w:rPr>
+          <w:rStyle w:val="gd15mcfceub"/>
+          <w:rFonts w:ascii="Lucida Console" w:eastAsiaTheme="majorEastAsia" w:hAnsi="Lucida Console"/>
+          <w:color w:val="000000"/>
+          <w:bdr w:val="none" w:sz="0" w:space="0" w:color="auto" w:frame="1"/>
+        </w:rPr>
+      </w:pPr>
+      <w:r>
+        <w:rPr>
+          <w:rStyle w:val="gd15mcfceub"/>
+          <w:rFonts w:ascii="Lucida Console" w:eastAsiaTheme="majorEastAsia" w:hAnsi="Lucida Console"/>
+          <w:color w:val="000000"/>
+          <w:bdr w:val="none" w:sz="0" w:space="0" w:color="auto" w:frame="1"/>
+        </w:rPr>
+        <w:t xml:space="preserve">   7 | 002334466666777788899999</w:t>
+      </w:r>
+    </w:p>
+    <w:p>
+      <w:pPr>
+        <w:pStyle w:val="HTMLconformatoprevio"/>
+        <w:shd w:val="clear" w:color="auto" w:fill="FFFFFF"/>
+        <w:wordWrap w:val="0"/>
+        <w:rPr>
+          <w:rStyle w:val="gd15mcfceub"/>
+          <w:rFonts w:ascii="Lucida Console" w:eastAsiaTheme="majorEastAsia" w:hAnsi="Lucida Console"/>
+          <w:color w:val="000000"/>
+          <w:bdr w:val="none" w:sz="0" w:space="0" w:color="auto" w:frame="1"/>
+        </w:rPr>
+      </w:pPr>
+      <w:r>
+        <w:rPr>
+          <w:rStyle w:val="gd15mcfceub"/>
+          <w:rFonts w:ascii="Lucida Console" w:eastAsiaTheme="majorEastAsia" w:hAnsi="Lucida Console"/>
+          <w:color w:val="000000"/>
+          <w:bdr w:val="none" w:sz="0" w:space="0" w:color="auto" w:frame="1"/>
+        </w:rPr>
+        <w:t xml:space="preserve">   8 | 00000001222233333346678</w:t>
+      </w:r>
+    </w:p>
+    <w:p>
+      <w:pPr>
+        <w:pStyle w:val="HTMLconformatoprevio"/>
+        <w:shd w:val="clear" w:color="auto" w:fill="FFFFFF"/>
+        <w:wordWrap w:val="0"/>
+        <w:rPr>
+          <w:rStyle w:val="gd15mcfceub"/>
+          <w:rFonts w:ascii="Lucida Console" w:eastAsiaTheme="majorEastAsia" w:hAnsi="Lucida Console"/>
+          <w:color w:val="000000"/>
+          <w:bdr w:val="none" w:sz="0" w:space="0" w:color="auto" w:frame="1"/>
+        </w:rPr>
+      </w:pPr>
+      <w:r>
+        <w:rPr>
+          <w:rStyle w:val="gd15mcfceub"/>
+          <w:rFonts w:ascii="Lucida Console" w:eastAsiaTheme="majorEastAsia" w:hAnsi="Lucida Console"/>
+          <w:color w:val="000000"/>
+          <w:bdr w:val="none" w:sz="0" w:space="0" w:color="auto" w:frame="1"/>
+        </w:rPr>
+        <w:t xml:space="preserve">   9 | </w:t>
+      </w:r>
+    </w:p>
+    <w:p>
+      <w:pPr>
+        <w:pStyle w:val="HTMLconformatoprevio"/>
+        <w:shd w:val="clear" w:color="auto" w:fill="FFFFFF"/>
+        <w:wordWrap w:val="0"/>
+        <w:rPr>
+          <w:rStyle w:val="gd15mcfceub"/>
+          <w:rFonts w:ascii="Lucida Console" w:eastAsiaTheme="majorEastAsia" w:hAnsi="Lucida Console"/>
+          <w:color w:val="000000"/>
+          <w:bdr w:val="none" w:sz="0" w:space="0" w:color="auto" w:frame="1"/>
+        </w:rPr>
+      </w:pPr>
+      <w:r>
+        <w:rPr>
+          <w:rStyle w:val="gd15mcfceub"/>
+          <w:rFonts w:ascii="Lucida Console" w:eastAsiaTheme="majorEastAsia" w:hAnsi="Lucida Console"/>
+          <w:color w:val="000000"/>
+          <w:bdr w:val="none" w:sz="0" w:space="0" w:color="auto" w:frame="1"/>
+        </w:rPr>
+        <w:t xml:space="preserve">  10 | 1124445566666678899999</w:t>
+      </w:r>
+    </w:p>
+    <w:p>
+      <w:pPr>
+        <w:pStyle w:val="HTMLconformatoprevio"/>
+        <w:shd w:val="clear" w:color="auto" w:fill="FFFFFF"/>
+        <w:wordWrap w:val="0"/>
+        <w:rPr>
+          <w:rStyle w:val="gd15mcfceub"/>
+          <w:rFonts w:ascii="Lucida Console" w:eastAsiaTheme="majorEastAsia" w:hAnsi="Lucida Console"/>
+          <w:color w:val="000000"/>
+          <w:bdr w:val="none" w:sz="0" w:space="0" w:color="auto" w:frame="1"/>
+        </w:rPr>
+      </w:pPr>
+      <w:r>
+        <w:rPr>
+          <w:rStyle w:val="gd15mcfceub"/>
+          <w:rFonts w:ascii="Lucida Console" w:eastAsiaTheme="majorEastAsia" w:hAnsi="Lucida Console"/>
+          <w:color w:val="000000"/>
+          <w:bdr w:val="none" w:sz="0" w:space="0" w:color="auto" w:frame="1"/>
+        </w:rPr>
+        <w:t xml:space="preserve">  11 | 000111111222234455555778899</w:t>
+      </w:r>
+    </w:p>
+    <w:p>
+      <w:pPr>
+        <w:pStyle w:val="HTMLconformatoprevio"/>
+        <w:shd w:val="clear" w:color="auto" w:fill="FFFFFF"/>
+        <w:wordWrap w:val="0"/>
+        <w:rPr>
+          <w:rFonts w:ascii="Lucida Console" w:hAnsi="Lucida Console"/>
+          <w:color w:val="000000"/>
+        </w:rPr>
+      </w:pPr>
+      <w:r>
+        <w:rPr>
+          <w:rStyle w:val="gd15mcfceub"/>
+          <w:rFonts w:ascii="Lucida Console" w:eastAsiaTheme="majorEastAsia" w:hAnsi="Lucida Console"/>
+          <w:color w:val="000000"/>
+          <w:bdr w:val="none" w:sz="0" w:space="0" w:color="auto" w:frame="1"/>
+        </w:rPr>
+        <w:t xml:space="preserve">  12 | 2</w:t>
+      </w:r>
+    </w:p>
+    <w:p>
+      <w:pPr>
+        <w:spacing w:line="360" w:lineRule="auto"/>
+        <w:rPr>
+          <w:rStyle w:val="Ttulo4Car"/>
+          <w:i w:val="0"/>
+          <w:iCs w:val="0"/>
+          <w:color w:val="auto"/>
+        </w:rPr>
+      </w:pPr>
+      <w:r>
+        <w:rPr>
+          <w:rStyle w:val="Ttulo4Car"/>
+          <w:i w:val="0"/>
+          <w:iCs w:val="0"/>
+          <w:color w:val="auto"/>
+        </w:rPr>
+        <w:br/>
+      </w:r>
+      <w:r>
+        <w:rPr>
+          <w:rStyle w:val="Ttulo4Car"/>
+          <w:i w:val="0"/>
+          <w:iCs w:val="0"/>
+          <w:color w:val="auto"/>
+        </w:rPr>
+        <w:t>Dieta-</w:t>
+      </w:r>
+      <w:r>
+        <w:rPr>
+          <w:rStyle w:val="Ttulo4Car"/>
+          <w:i w:val="0"/>
+          <w:iCs w:val="0"/>
+          <w:color w:val="auto"/>
+        </w:rPr>
+        <w:t>C</w:t>
+      </w:r>
+    </w:p>
+    <w:p>
+      <w:pPr>
+        <w:pStyle w:val="HTMLconformatoprevio"/>
+        <w:shd w:val="clear" w:color="auto" w:fill="FFFFFF"/>
+        <w:wordWrap w:val="0"/>
+        <w:rPr>
+          <w:rStyle w:val="gd15mcfceub"/>
+          <w:rFonts w:ascii="Lucida Console" w:eastAsiaTheme="majorEastAsia" w:hAnsi="Lucida Console"/>
+          <w:color w:val="000000"/>
+          <w:bdr w:val="none" w:sz="0" w:space="0" w:color="auto" w:frame="1"/>
+        </w:rPr>
+      </w:pPr>
+      <w:r>
+        <w:rPr>
+          <w:rStyle w:val="gd15mcfceub"/>
+          <w:rFonts w:ascii="Lucida Console" w:eastAsiaTheme="majorEastAsia" w:hAnsi="Lucida Console"/>
+          <w:color w:val="000000"/>
+          <w:bdr w:val="none" w:sz="0" w:space="0" w:color="auto" w:frame="1"/>
+        </w:rPr>
+        <w:t xml:space="preserve">   6 | 88888888888899999999</w:t>
+      </w:r>
+    </w:p>
+    <w:p>
+      <w:pPr>
+        <w:pStyle w:val="HTMLconformatoprevio"/>
+        <w:shd w:val="clear" w:color="auto" w:fill="FFFFFF"/>
+        <w:wordWrap w:val="0"/>
+        <w:rPr>
+          <w:rStyle w:val="gd15mcfceub"/>
+          <w:rFonts w:ascii="Lucida Console" w:eastAsiaTheme="majorEastAsia" w:hAnsi="Lucida Console"/>
+          <w:color w:val="000000"/>
+          <w:bdr w:val="none" w:sz="0" w:space="0" w:color="auto" w:frame="1"/>
+        </w:rPr>
+      </w:pPr>
+      <w:r>
+        <w:rPr>
+          <w:rStyle w:val="gd15mcfceub"/>
+          <w:rFonts w:ascii="Lucida Console" w:eastAsiaTheme="majorEastAsia" w:hAnsi="Lucida Console"/>
+          <w:color w:val="000000"/>
+          <w:bdr w:val="none" w:sz="0" w:space="0" w:color="auto" w:frame="1"/>
+        </w:rPr>
+        <w:t xml:space="preserve">   7 | 0000000000111111122222222333333334444555567889999</w:t>
+      </w:r>
+    </w:p>
+    <w:p>
+      <w:pPr>
+        <w:pStyle w:val="HTMLconformatoprevio"/>
+        <w:shd w:val="clear" w:color="auto" w:fill="FFFFFF"/>
+        <w:wordWrap w:val="0"/>
+        <w:rPr>
+          <w:rStyle w:val="gd15mcfceub"/>
+          <w:rFonts w:ascii="Lucida Console" w:eastAsiaTheme="majorEastAsia" w:hAnsi="Lucida Console"/>
+          <w:color w:val="000000"/>
+          <w:bdr w:val="none" w:sz="0" w:space="0" w:color="auto" w:frame="1"/>
+        </w:rPr>
+      </w:pPr>
+      <w:r>
+        <w:rPr>
+          <w:rStyle w:val="gd15mcfceub"/>
+          <w:rFonts w:ascii="Lucida Console" w:eastAsiaTheme="majorEastAsia" w:hAnsi="Lucida Console"/>
+          <w:color w:val="000000"/>
+          <w:bdr w:val="none" w:sz="0" w:space="0" w:color="auto" w:frame="1"/>
+        </w:rPr>
+        <w:t xml:space="preserve">   8 | 0000111222344556679</w:t>
+      </w:r>
+    </w:p>
+    <w:p>
+      <w:pPr>
+        <w:pStyle w:val="HTMLconformatoprevio"/>
+        <w:shd w:val="clear" w:color="auto" w:fill="FFFFFF"/>
+        <w:wordWrap w:val="0"/>
+        <w:rPr>
+          <w:rStyle w:val="gd15mcfceub"/>
+          <w:rFonts w:ascii="Lucida Console" w:eastAsiaTheme="majorEastAsia" w:hAnsi="Lucida Console"/>
+          <w:color w:val="000000"/>
+          <w:bdr w:val="none" w:sz="0" w:space="0" w:color="auto" w:frame="1"/>
+        </w:rPr>
+      </w:pPr>
+      <w:r>
+        <w:rPr>
+          <w:rStyle w:val="gd15mcfceub"/>
+          <w:rFonts w:ascii="Lucida Console" w:eastAsiaTheme="majorEastAsia" w:hAnsi="Lucida Console"/>
+          <w:color w:val="000000"/>
+          <w:bdr w:val="none" w:sz="0" w:space="0" w:color="auto" w:frame="1"/>
+        </w:rPr>
+        <w:t xml:space="preserve">   9 | 000455</w:t>
+      </w:r>
+    </w:p>
+    <w:p>
+      <w:pPr>
+        <w:pStyle w:val="HTMLconformatoprevio"/>
+        <w:shd w:val="clear" w:color="auto" w:fill="FFFFFF"/>
+        <w:wordWrap w:val="0"/>
+        <w:rPr>
+          <w:rStyle w:val="gd15mcfceub"/>
+          <w:rFonts w:ascii="Lucida Console" w:eastAsiaTheme="majorEastAsia" w:hAnsi="Lucida Console"/>
+          <w:color w:val="000000"/>
+          <w:bdr w:val="none" w:sz="0" w:space="0" w:color="auto" w:frame="1"/>
+        </w:rPr>
+      </w:pPr>
+      <w:r>
+        <w:rPr>
+          <w:rStyle w:val="gd15mcfceub"/>
+          <w:rFonts w:ascii="Lucida Console" w:eastAsiaTheme="majorEastAsia" w:hAnsi="Lucida Console"/>
+          <w:color w:val="000000"/>
+          <w:bdr w:val="none" w:sz="0" w:space="0" w:color="auto" w:frame="1"/>
+        </w:rPr>
+        <w:t xml:space="preserve">  10 | 1379</w:t>
+      </w:r>
+    </w:p>
+    <w:p>
+      <w:pPr>
+        <w:pStyle w:val="HTMLconformatoprevio"/>
+        <w:shd w:val="clear" w:color="auto" w:fill="FFFFFF"/>
+        <w:wordWrap w:val="0"/>
+        <w:rPr>
+          <w:rStyle w:val="gd15mcfceub"/>
+          <w:rFonts w:ascii="Lucida Console" w:eastAsiaTheme="majorEastAsia" w:hAnsi="Lucida Console"/>
+          <w:color w:val="000000"/>
+          <w:bdr w:val="none" w:sz="0" w:space="0" w:color="auto" w:frame="1"/>
+        </w:rPr>
+      </w:pPr>
+      <w:r>
+        <w:rPr>
+          <w:rStyle w:val="gd15mcfceub"/>
+          <w:rFonts w:ascii="Lucida Console" w:eastAsiaTheme="majorEastAsia" w:hAnsi="Lucida Console"/>
+          <w:color w:val="000000"/>
+          <w:bdr w:val="none" w:sz="0" w:space="0" w:color="auto" w:frame="1"/>
+        </w:rPr>
+        <w:t xml:space="preserve">  11 | 0</w:t>
+      </w:r>
+    </w:p>
+    <w:p>
+      <w:pPr>
+        <w:pStyle w:val="HTMLconformatoprevio"/>
+        <w:shd w:val="clear" w:color="auto" w:fill="FFFFFF"/>
+        <w:wordWrap w:val="0"/>
+        <w:rPr>
+          <w:rFonts w:ascii="Lucida Console" w:hAnsi="Lucida Console"/>
+          <w:color w:val="000000"/>
+        </w:rPr>
+      </w:pPr>
+      <w:r>
+        <w:rPr>
+          <w:rStyle w:val="gd15mcfceub"/>
+          <w:rFonts w:ascii="Lucida Console" w:eastAsiaTheme="majorEastAsia" w:hAnsi="Lucida Console"/>
+          <w:color w:val="000000"/>
+          <w:bdr w:val="none" w:sz="0" w:space="0" w:color="auto" w:frame="1"/>
+        </w:rPr>
+        <w:t xml:space="preserve">  12 | 1</w:t>
+      </w:r>
+    </w:p>
+    <w:p>
+      <w:pPr>
+        <w:spacing w:line="360" w:lineRule="auto"/>
+        <w:rPr>
+          <w:rStyle w:val="Ttulo4Car"/>
+        </w:rPr>
+      </w:pPr>
+    </w:p>
+    <w:p>
+      <w:pPr>
+        <w:spacing w:line="360" w:lineRule="auto"/>
+        <w:rPr>
+          <w:rStyle w:val="Ttulo4Car"/>
+        </w:rPr>
+      </w:pPr>
+      <w:r>
+        <w:rPr>
+          <w:noProof/>
+        </w:rPr>
+        <w:lastRenderedPageBreak/>
+        <w:drawing>
+          <wp:anchor distT="0" distB="0" distL="114300" distR="114300" simplePos="0" relativeHeight="251689984" behindDoc="1" locked="0" layoutInCell="1" allowOverlap="1" wp14:anchorId="3817E9BB">
+            <wp:simplePos x="0" y="0"/>
+            <wp:positionH relativeFrom="column">
+              <wp:posOffset>3228975</wp:posOffset>
+            </wp:positionH>
+            <wp:positionV relativeFrom="paragraph">
+              <wp:posOffset>555625</wp:posOffset>
+            </wp:positionV>
+            <wp:extent cx="2743200" cy="2560320"/>
+            <wp:effectExtent l="0" t="0" r="0" b="0"/>
+            <wp:wrapTight wrapText="bothSides">
+              <wp:wrapPolygon edited="0">
+                <wp:start x="0" y="0"/>
+                <wp:lineTo x="0" y="21375"/>
+                <wp:lineTo x="21450" y="21375"/>
+                <wp:lineTo x="21450" y="0"/>
+                <wp:lineTo x="0" y="0"/>
+              </wp:wrapPolygon>
+            </wp:wrapTight>
+            <wp:docPr id="33" name="Imagen 33"/>
+            <wp:cNvGraphicFramePr>
+              <a:graphicFrameLocks xmlns:a="http://schemas.openxmlformats.org/drawingml/2006/main" noChangeAspect="1"/>
+            </wp:cNvGraphicFramePr>
+            <a:graphic xmlns:a="http://schemas.openxmlformats.org/drawingml/2006/main">
+              <a:graphicData uri="http://schemas.openxmlformats.org/drawingml/2006/picture">
+                <pic:pic xmlns:pic="http://schemas.openxmlformats.org/drawingml/2006/picture">
+                  <pic:nvPicPr>
+                    <pic:cNvPr id="1" name=""/>
+                    <pic:cNvPicPr/>
+                  </pic:nvPicPr>
+                  <pic:blipFill>
+                    <a:blip r:embed="rId36">
+                      <a:extLst>
+                        <a:ext uri="{28A0092B-C50C-407E-A947-70E740481C1C}">
+                          <a14:useLocalDpi xmlns:a14="http://schemas.microsoft.com/office/drawing/2010/main" val="0"/>
+                        </a:ext>
+                      </a:extLst>
+                    </a:blip>
+                    <a:stretch>
+                      <a:fillRect/>
+                    </a:stretch>
+                  </pic:blipFill>
+                  <pic:spPr>
+                    <a:xfrm>
+                      <a:off x="0" y="0"/>
+                      <a:ext cx="2743200" cy="2560320"/>
+                    </a:xfrm>
+                    <a:prstGeom prst="rect">
+                      <a:avLst/>
+                    </a:prstGeom>
+                  </pic:spPr>
+                </pic:pic>
+              </a:graphicData>
+            </a:graphic>
+            <wp14:sizeRelH relativeFrom="margin">
+              <wp14:pctWidth>0</wp14:pctWidth>
+            </wp14:sizeRelH>
+            <wp14:sizeRelV relativeFrom="margin">
+              <wp14:pctHeight>0</wp14:pctHeight>
+            </wp14:sizeRelV>
+          </wp:anchor>
+        </w:drawing>
+      </w:r>
+      <w:r>
+        <w:rPr>
+          <w:noProof/>
+        </w:rPr>
+        <w:drawing>
+          <wp:anchor distT="0" distB="0" distL="114300" distR="114300" simplePos="0" relativeHeight="251688960" behindDoc="1" locked="0" layoutInCell="1" allowOverlap="1" wp14:anchorId="5371C7BB">
+            <wp:simplePos x="0" y="0"/>
+            <wp:positionH relativeFrom="margin">
+              <wp:align>left</wp:align>
+            </wp:positionH>
+            <wp:positionV relativeFrom="paragraph">
+              <wp:posOffset>508635</wp:posOffset>
+            </wp:positionV>
+            <wp:extent cx="2743200" cy="2560320"/>
+            <wp:effectExtent l="0" t="0" r="0" b="0"/>
+            <wp:wrapTight wrapText="bothSides">
+              <wp:wrapPolygon edited="0">
+                <wp:start x="0" y="0"/>
+                <wp:lineTo x="0" y="21375"/>
+                <wp:lineTo x="21450" y="21375"/>
+                <wp:lineTo x="21450" y="0"/>
+                <wp:lineTo x="0" y="0"/>
+              </wp:wrapPolygon>
+            </wp:wrapTight>
+            <wp:docPr id="32" name="Imagen 32"/>
+            <wp:cNvGraphicFramePr>
+              <a:graphicFrameLocks xmlns:a="http://schemas.openxmlformats.org/drawingml/2006/main" noChangeAspect="1"/>
+            </wp:cNvGraphicFramePr>
+            <a:graphic xmlns:a="http://schemas.openxmlformats.org/drawingml/2006/main">
+              <a:graphicData uri="http://schemas.openxmlformats.org/drawingml/2006/picture">
+                <pic:pic xmlns:pic="http://schemas.openxmlformats.org/drawingml/2006/picture">
+                  <pic:nvPicPr>
+                    <pic:cNvPr id="1" name=""/>
+                    <pic:cNvPicPr/>
+                  </pic:nvPicPr>
+                  <pic:blipFill>
+                    <a:blip r:embed="rId37">
+                      <a:extLst>
+                        <a:ext uri="{28A0092B-C50C-407E-A947-70E740481C1C}">
+                          <a14:useLocalDpi xmlns:a14="http://schemas.microsoft.com/office/drawing/2010/main" val="0"/>
+                        </a:ext>
+                      </a:extLst>
+                    </a:blip>
+                    <a:stretch>
+                      <a:fillRect/>
+                    </a:stretch>
+                  </pic:blipFill>
+                  <pic:spPr>
+                    <a:xfrm>
+                      <a:off x="0" y="0"/>
+                      <a:ext cx="2743200" cy="2560320"/>
+                    </a:xfrm>
+                    <a:prstGeom prst="rect">
+                      <a:avLst/>
+                    </a:prstGeom>
+                  </pic:spPr>
+                </pic:pic>
+              </a:graphicData>
+            </a:graphic>
+            <wp14:sizeRelH relativeFrom="margin">
+              <wp14:pctWidth>0</wp14:pctWidth>
+            </wp14:sizeRelH>
+            <wp14:sizeRelV relativeFrom="margin">
+              <wp14:pctHeight>0</wp14:pctHeight>
+            </wp14:sizeRelV>
+          </wp:anchor>
+        </w:drawing>
+      </w:r>
+      <w:r>
+        <w:rPr>
+          <w:rStyle w:val="Ttulo4Car"/>
+        </w:rPr>
+        <w:br/>
+        <w:t>(f) Grafique los box-plots correspondientes.</w:t>
+      </w:r>
+    </w:p>
+    <w:p>
+      <w:pPr>
+        <w:spacing w:line="360" w:lineRule="auto"/>
+        <w:rPr>
+          <w:rStyle w:val="Ttulo4Car"/>
+        </w:rPr>
+      </w:pPr>
+      <w:r>
+        <w:rPr>
+          <w:noProof/>
+        </w:rPr>
+        <w:t xml:space="preserve">  </w:t>
+      </w:r>
+    </w:p>
+    <w:p>
+      <w:pPr>
+        <w:spacing w:line="360" w:lineRule="auto"/>
+        <w:rPr>
+          <w:rStyle w:val="Ttulo4Car"/>
+        </w:rPr>
+      </w:pPr>
+      <w:r>
+        <w:rPr>
+          <w:rStyle w:val="Ttulo4Car"/>
+        </w:rPr>
+        <w:t xml:space="preserve"> </w:t>
+      </w:r>
+    </w:p>
+    <w:p>
+      <w:pPr>
+        <w:spacing w:line="360" w:lineRule="auto"/>
+        <w:rPr>
+          <w:rStyle w:val="Ttulo4Car"/>
+        </w:rPr>
+      </w:pPr>
+    </w:p>
+    <w:p>
+      <w:pPr>
+        <w:spacing w:line="360" w:lineRule="auto"/>
+        <w:rPr>
+          <w:rStyle w:val="Ttulo4Car"/>
+        </w:rPr>
+      </w:pPr>
+    </w:p>
+    <w:p>
+      <w:pPr>
+        <w:spacing w:line="360" w:lineRule="auto"/>
+        <w:rPr>
+          <w:rStyle w:val="Ttulo4Car"/>
+        </w:rPr>
+      </w:pPr>
+    </w:p>
+    <w:p>
+      <w:pPr>
+        <w:spacing w:line="360" w:lineRule="auto"/>
+        <w:rPr>
+          <w:rStyle w:val="Ttulo4Car"/>
+        </w:rPr>
+      </w:pPr>
+    </w:p>
+    <w:p>
+      <w:pPr>
+        <w:spacing w:line="360" w:lineRule="auto"/>
+        <w:rPr>
+          <w:rStyle w:val="Ttulo4Car"/>
+        </w:rPr>
+      </w:pPr>
+      <w:r>
+        <w:rPr>
+          <w:noProof/>
+        </w:rPr>
+        <w:drawing>
+          <wp:anchor distT="0" distB="0" distL="114300" distR="114300" simplePos="0" relativeHeight="251691008" behindDoc="1" locked="0" layoutInCell="1" allowOverlap="1" wp14:anchorId="3FAB8071">
+            <wp:simplePos x="0" y="0"/>
+            <wp:positionH relativeFrom="margin">
+              <wp:posOffset>1571625</wp:posOffset>
+            </wp:positionH>
+            <wp:positionV relativeFrom="paragraph">
+              <wp:posOffset>271780</wp:posOffset>
+            </wp:positionV>
+            <wp:extent cx="2743200" cy="2560320"/>
+            <wp:effectExtent l="0" t="0" r="0" b="0"/>
+            <wp:wrapTight wrapText="bothSides">
+              <wp:wrapPolygon edited="0">
+                <wp:start x="0" y="0"/>
+                <wp:lineTo x="0" y="21375"/>
+                <wp:lineTo x="21450" y="21375"/>
+                <wp:lineTo x="21450" y="0"/>
+                <wp:lineTo x="0" y="0"/>
+              </wp:wrapPolygon>
+            </wp:wrapTight>
+            <wp:docPr id="34" name="Imagen 34"/>
+            <wp:cNvGraphicFramePr>
+              <a:graphicFrameLocks xmlns:a="http://schemas.openxmlformats.org/drawingml/2006/main" noChangeAspect="1"/>
+            </wp:cNvGraphicFramePr>
+            <a:graphic xmlns:a="http://schemas.openxmlformats.org/drawingml/2006/main">
+              <a:graphicData uri="http://schemas.openxmlformats.org/drawingml/2006/picture">
+                <pic:pic xmlns:pic="http://schemas.openxmlformats.org/drawingml/2006/picture">
+                  <pic:nvPicPr>
+                    <pic:cNvPr id="1" name=""/>
+                    <pic:cNvPicPr/>
+                  </pic:nvPicPr>
+                  <pic:blipFill>
+                    <a:blip r:embed="rId38">
+                      <a:extLst>
+                        <a:ext uri="{28A0092B-C50C-407E-A947-70E740481C1C}">
+                          <a14:useLocalDpi xmlns:a14="http://schemas.microsoft.com/office/drawing/2010/main" val="0"/>
+                        </a:ext>
+                      </a:extLst>
+                    </a:blip>
+                    <a:stretch>
+                      <a:fillRect/>
+                    </a:stretch>
+                  </pic:blipFill>
+                  <pic:spPr>
+                    <a:xfrm>
+                      <a:off x="0" y="0"/>
+                      <a:ext cx="2743200" cy="2560320"/>
+                    </a:xfrm>
+                    <a:prstGeom prst="rect">
+                      <a:avLst/>
+                    </a:prstGeom>
+                  </pic:spPr>
+                </pic:pic>
+              </a:graphicData>
+            </a:graphic>
+            <wp14:sizeRelH relativeFrom="margin">
+              <wp14:pctWidth>0</wp14:pctWidth>
+            </wp14:sizeRelH>
+            <wp14:sizeRelV relativeFrom="margin">
+              <wp14:pctHeight>0</wp14:pctHeight>
+            </wp14:sizeRelV>
+          </wp:anchor>
+        </w:drawing>
+      </w:r>
+    </w:p>
+    <w:p>
+      <w:pPr>
+        <w:spacing w:line="360" w:lineRule="auto"/>
+        <w:rPr>
+          <w:rStyle w:val="Ttulo4Car"/>
+        </w:rPr>
+      </w:pPr>
+    </w:p>
+    <w:p>
+      <w:pPr>
+        <w:spacing w:line="360" w:lineRule="auto"/>
+        <w:rPr>
+          <w:rStyle w:val="Ttulo4Car"/>
+        </w:rPr>
+      </w:pPr>
+    </w:p>
+    <w:p>
+      <w:pPr>
+        <w:spacing w:line="360" w:lineRule="auto"/>
+        <w:rPr>
+          <w:rStyle w:val="Ttulo4Car"/>
+        </w:rPr>
+      </w:pPr>
+    </w:p>
+    <w:p>
+      <w:pPr>
+        <w:spacing w:line="360" w:lineRule="auto"/>
+        <w:rPr>
+          <w:rStyle w:val="Ttulo4Car"/>
+        </w:rPr>
+      </w:pPr>
+    </w:p>
+    <w:p>
+      <w:pPr>
+        <w:spacing w:line="360" w:lineRule="auto"/>
+        <w:rPr>
+          <w:rStyle w:val="Ttulo4Car"/>
+        </w:rPr>
+      </w:pPr>
+    </w:p>
+    <w:p>
+      <w:pPr>
+        <w:spacing w:line="360" w:lineRule="auto"/>
+        <w:rPr>
+          <w:rStyle w:val="Ttulo4Car"/>
+        </w:rPr>
+      </w:pPr>
+    </w:p>
+    <w:p>
+      <w:pPr>
+        <w:spacing w:line="360" w:lineRule="auto"/>
+        <w:rPr>
+          <w:rStyle w:val="Ttulo4Car"/>
+        </w:rPr>
+      </w:pPr>
+    </w:p>
+    <w:p>
+      <w:pPr>
+        <w:spacing w:line="360" w:lineRule="auto"/>
+        <w:rPr>
+          <w:rStyle w:val="Ttulo4Car"/>
+        </w:rPr>
+      </w:pPr>
+    </w:p>
+    <w:p>
+      <w:pPr>
+        <w:spacing w:line="360" w:lineRule="auto"/>
+        <w:rPr>
+          <w:rStyle w:val="Ttulo4Car"/>
+        </w:rPr>
+      </w:pPr>
+    </w:p>
+    <w:p>
+      <w:pPr>
+        <w:spacing w:line="360" w:lineRule="auto"/>
+        <w:rPr>
+          <w:rStyle w:val="Ttulo4Car"/>
+        </w:rPr>
+      </w:pPr>
+      <w:r>
+        <w:rPr>
+          <w:rStyle w:val="Ttulo4Car"/>
+        </w:rPr>
+        <w:t>¿Cómo se compara la información que dan estos gráficos con la obtenida con los histogramas?</w:t>
+      </w:r>
+      <w:r>
+        <w:rPr>
+          <w:rStyle w:val="Ttulo4Car"/>
+        </w:rPr>
+        <w:t xml:space="preserve"> </w:t>
+      </w:r>
+      <w:r>
+        <w:rPr>
+          <w:rStyle w:val="Ttulo4Car"/>
+        </w:rPr>
+        <w:t>En base a los gráficos obtenidos, discuta simetría, presencia de outliers y compare dispersiones nuevamente.</w:t>
+      </w:r>
+    </w:p>
+    <w:p>
+      <w:pPr>
+        <w:spacing w:line="360" w:lineRule="auto"/>
+        <w:rPr>
+          <w:rStyle w:val="Ttulo4Car"/>
+          <w:i w:val="0"/>
+          <w:iCs w:val="0"/>
+        </w:rPr>
+      </w:pPr>
+      <w:r>
+        <w:rPr>
+          <w:rStyle w:val="Ttulo4Car"/>
+        </w:rPr>
+        <w:tab/>
+      </w:r>
+      <w:r>
+        <w:rPr>
+          <w:rStyle w:val="Ttulo4Car"/>
+          <w:i w:val="0"/>
+          <w:iCs w:val="0"/>
+          <w:color w:val="auto"/>
+        </w:rPr>
+        <w:t>Nuevamente</w:t>
+      </w:r>
+      <w:r>
+        <w:rPr>
+          <w:rStyle w:val="Ttulo4Car"/>
+          <w:i w:val="0"/>
+          <w:iCs w:val="0"/>
+          <w:color w:val="auto"/>
+        </w:rPr>
+        <w:t xml:space="preserve"> se ve que la dieta-a presenta similitudes con una distribución normal.</w:t>
+      </w:r>
+      <w:r>
+        <w:rPr>
+          <w:rStyle w:val="Ttulo4Car"/>
+          <w:i w:val="0"/>
+          <w:iCs w:val="0"/>
+          <w:color w:val="auto"/>
+        </w:rPr>
+        <w:br/>
+      </w:r>
+      <w:r>
+        <w:rPr>
+          <w:rStyle w:val="Ttulo4Car"/>
+          <w:i w:val="0"/>
+          <w:iCs w:val="0"/>
+          <w:color w:val="auto"/>
+        </w:rPr>
+        <w:tab/>
+        <w:t>De la dieta-b, se sigue viendo la simetría, aunque es más fácil ver en el histograma la ‘trampa’ que tienen sus datos, escondiendo el hecho de que hay tan pocos valores en su centro.</w:t>
+      </w:r>
+      <w:r>
+        <w:rPr>
+          <w:rStyle w:val="Ttulo4Car"/>
+          <w:i w:val="0"/>
+          <w:iCs w:val="0"/>
+          <w:color w:val="auto"/>
+        </w:rPr>
+        <w:br/>
+      </w:r>
+      <w:r>
+        <w:rPr>
+          <w:rStyle w:val="Ttulo4Car"/>
+          <w:i w:val="0"/>
+          <w:iCs w:val="0"/>
+          <w:color w:val="auto"/>
+        </w:rPr>
+        <w:tab/>
+        <w:t>En el box-plot de la dieta-c se ve muy bien la asimetría presente, así como la presencia de valores muy alejados en los extremos.</w:t>
+      </w:r>
+    </w:p>
+    <w:p>
+      <w:pPr>
+        <w:spacing w:line="360" w:lineRule="auto"/>
+        <w:rPr>
+          <w:rStyle w:val="Ttulo4Car"/>
+        </w:rPr>
+      </w:pPr>
+      <w:r>
+        <w:rPr>
+          <w:rStyle w:val="Ttulo4Car"/>
+        </w:rPr>
+        <w:t xml:space="preserve"> </w:t>
+      </w:r>
+    </w:p>
+    <w:p>
+      <w:pPr>
+        <w:spacing w:line="360" w:lineRule="auto"/>
+        <w:rPr>
+          <w:rStyle w:val="Ttulo4Car"/>
+        </w:rPr>
+      </w:pPr>
+      <w:r>
+        <w:rPr>
+          <w:rStyle w:val="Ttulo4Car"/>
+        </w:rPr>
+        <w:lastRenderedPageBreak/>
+        <w:br/>
+        <w:t xml:space="preserve">(g) Grafique los qq-plots correspondientes. ¿En algún caso el ajuste normal parece razonable? </w:t>
+      </w:r>
+    </w:p>
+    <w:p>
+      <w:pPr>
+        <w:spacing w:line="360" w:lineRule="auto"/>
+        <w:rPr>
+          <w:noProof/>
+        </w:rPr>
+      </w:pPr>
+      <w:r>
+        <w:rPr>
+          <w:noProof/>
+        </w:rPr>
+        <w:drawing>
+          <wp:anchor distT="0" distB="0" distL="114300" distR="114300" simplePos="0" relativeHeight="251693056" behindDoc="1" locked="0" layoutInCell="1" allowOverlap="1" wp14:anchorId="5FBB710C">
+            <wp:simplePos x="0" y="0"/>
+            <wp:positionH relativeFrom="margin">
+              <wp:align>left</wp:align>
+            </wp:positionH>
+            <wp:positionV relativeFrom="paragraph">
+              <wp:posOffset>361950</wp:posOffset>
+            </wp:positionV>
+            <wp:extent cx="2743200" cy="2560320"/>
+            <wp:effectExtent l="0" t="0" r="0" b="0"/>
+            <wp:wrapTight wrapText="bothSides">
+              <wp:wrapPolygon edited="0">
+                <wp:start x="0" y="0"/>
+                <wp:lineTo x="0" y="21375"/>
+                <wp:lineTo x="21450" y="21375"/>
+                <wp:lineTo x="21450" y="0"/>
+                <wp:lineTo x="0" y="0"/>
+              </wp:wrapPolygon>
+            </wp:wrapTight>
+            <wp:docPr id="35" name="Imagen 35"/>
+            <wp:cNvGraphicFramePr>
+              <a:graphicFrameLocks xmlns:a="http://schemas.openxmlformats.org/drawingml/2006/main" noChangeAspect="1"/>
+            </wp:cNvGraphicFramePr>
+            <a:graphic xmlns:a="http://schemas.openxmlformats.org/drawingml/2006/main">
+              <a:graphicData uri="http://schemas.openxmlformats.org/drawingml/2006/picture">
+                <pic:pic xmlns:pic="http://schemas.openxmlformats.org/drawingml/2006/picture">
+                  <pic:nvPicPr>
+                    <pic:cNvPr id="1" name=""/>
+                    <pic:cNvPicPr/>
+                  </pic:nvPicPr>
+                  <pic:blipFill>
+                    <a:blip r:embed="rId39">
+                      <a:extLst>
+                        <a:ext uri="{28A0092B-C50C-407E-A947-70E740481C1C}">
+                          <a14:useLocalDpi xmlns:a14="http://schemas.microsoft.com/office/drawing/2010/main" val="0"/>
+                        </a:ext>
+                      </a:extLst>
+                    </a:blip>
+                    <a:stretch>
+                      <a:fillRect/>
+                    </a:stretch>
+                  </pic:blipFill>
+                  <pic:spPr>
+                    <a:xfrm>
+                      <a:off x="0" y="0"/>
+                      <a:ext cx="2743200" cy="2560320"/>
+                    </a:xfrm>
+                    <a:prstGeom prst="rect">
+                      <a:avLst/>
+                    </a:prstGeom>
+                  </pic:spPr>
+                </pic:pic>
+              </a:graphicData>
+            </a:graphic>
+            <wp14:sizeRelH relativeFrom="margin">
+              <wp14:pctWidth>0</wp14:pctWidth>
+            </wp14:sizeRelH>
+            <wp14:sizeRelV relativeFrom="margin">
+              <wp14:pctHeight>0</wp14:pctHeight>
+            </wp14:sizeRelV>
+          </wp:anchor>
+        </w:drawing>
+      </w:r>
+      <w:r>
+        <w:rPr>
+          <w:noProof/>
+        </w:rPr>
+        <w:t xml:space="preserve">  </w:t>
+      </w:r>
+      <w:r>
+        <w:rPr>
+          <w:noProof/>
+        </w:rPr>
+        <w:tab/>
+      </w:r>
+      <w:r>
+        <w:rPr>
+          <w:noProof/>
+        </w:rPr>
+        <w:tab/>
+      </w:r>
+      <w:r>
+        <w:rPr>
+          <w:noProof/>
+        </w:rPr>
+        <w:tab/>
+        <w:t>Dieta-A</w:t>
+      </w:r>
+      <w:r>
+        <w:rPr>
+          <w:noProof/>
+        </w:rPr>
+        <w:tab/>
+      </w:r>
+      <w:r>
+        <w:rPr>
+          <w:noProof/>
+        </w:rPr>
+        <w:tab/>
+      </w:r>
+      <w:r>
+        <w:rPr>
+          <w:noProof/>
+        </w:rPr>
+        <w:tab/>
+      </w:r>
+      <w:r>
+        <w:rPr>
+          <w:noProof/>
+        </w:rPr>
+        <w:tab/>
+      </w:r>
+      <w:r>
+        <w:rPr>
+          <w:noProof/>
+        </w:rPr>
+        <w:tab/>
+      </w:r>
+      <w:r>
+        <w:rPr>
+          <w:noProof/>
+        </w:rPr>
+        <w:tab/>
+      </w:r>
+      <w:r>
+        <w:rPr>
+          <w:noProof/>
+        </w:rPr>
+        <w:tab/>
+        <w:t>Dieta-B</w:t>
+      </w:r>
+    </w:p>
+    <w:p>
+      <w:pPr>
+        <w:spacing w:line="360" w:lineRule="auto"/>
+        <w:rPr>
+          <w:noProof/>
+        </w:rPr>
+      </w:pPr>
+      <w:r>
+        <w:rPr>
+          <w:noProof/>
+        </w:rPr>
+        <w:drawing>
+          <wp:anchor distT="0" distB="0" distL="114300" distR="114300" simplePos="0" relativeHeight="251694080" behindDoc="1" locked="0" layoutInCell="1" allowOverlap="1" wp14:anchorId="3DC97C3E">
+            <wp:simplePos x="0" y="0"/>
+            <wp:positionH relativeFrom="margin">
+              <wp:align>right</wp:align>
+            </wp:positionH>
+            <wp:positionV relativeFrom="paragraph">
+              <wp:posOffset>10795</wp:posOffset>
+            </wp:positionV>
+            <wp:extent cx="2743200" cy="2560320"/>
+            <wp:effectExtent l="0" t="0" r="0" b="0"/>
+            <wp:wrapTight wrapText="bothSides">
+              <wp:wrapPolygon edited="0">
+                <wp:start x="0" y="0"/>
+                <wp:lineTo x="0" y="21375"/>
+                <wp:lineTo x="21450" y="21375"/>
+                <wp:lineTo x="21450" y="0"/>
+                <wp:lineTo x="0" y="0"/>
+              </wp:wrapPolygon>
+            </wp:wrapTight>
+            <wp:docPr id="36" name="Imagen 36"/>
+            <wp:cNvGraphicFramePr>
+              <a:graphicFrameLocks xmlns:a="http://schemas.openxmlformats.org/drawingml/2006/main" noChangeAspect="1"/>
+            </wp:cNvGraphicFramePr>
+            <a:graphic xmlns:a="http://schemas.openxmlformats.org/drawingml/2006/main">
+              <a:graphicData uri="http://schemas.openxmlformats.org/drawingml/2006/picture">
+                <pic:pic xmlns:pic="http://schemas.openxmlformats.org/drawingml/2006/picture">
+                  <pic:nvPicPr>
+                    <pic:cNvPr id="1" name=""/>
+                    <pic:cNvPicPr/>
+                  </pic:nvPicPr>
+                  <pic:blipFill>
+                    <a:blip r:embed="rId40">
+                      <a:extLst>
+                        <a:ext uri="{28A0092B-C50C-407E-A947-70E740481C1C}">
+                          <a14:useLocalDpi xmlns:a14="http://schemas.microsoft.com/office/drawing/2010/main" val="0"/>
+                        </a:ext>
+                      </a:extLst>
+                    </a:blip>
+                    <a:stretch>
+                      <a:fillRect/>
+                    </a:stretch>
+                  </pic:blipFill>
+                  <pic:spPr>
+                    <a:xfrm>
+                      <a:off x="0" y="0"/>
+                      <a:ext cx="2743200" cy="2560320"/>
+                    </a:xfrm>
+                    <a:prstGeom prst="rect">
+                      <a:avLst/>
+                    </a:prstGeom>
+                  </pic:spPr>
+                </pic:pic>
+              </a:graphicData>
+            </a:graphic>
+            <wp14:sizeRelH relativeFrom="margin">
+              <wp14:pctWidth>0</wp14:pctWidth>
+            </wp14:sizeRelH>
+            <wp14:sizeRelV relativeFrom="margin">
+              <wp14:pctHeight>0</wp14:pctHeight>
+            </wp14:sizeRelV>
+          </wp:anchor>
+        </w:drawing>
+      </w:r>
+    </w:p>
+    <w:p>
+      <w:pPr>
+        <w:spacing w:line="360" w:lineRule="auto"/>
+        <w:rPr>
+          <w:noProof/>
+        </w:rPr>
+      </w:pPr>
+    </w:p>
+    <w:p>
+      <w:pPr>
+        <w:spacing w:line="360" w:lineRule="auto"/>
+        <w:rPr>
+          <w:noProof/>
+        </w:rPr>
+      </w:pPr>
+    </w:p>
+    <w:p>
+      <w:pPr>
+        <w:spacing w:line="360" w:lineRule="auto"/>
+        <w:rPr>
+          <w:noProof/>
+        </w:rPr>
+      </w:pPr>
+    </w:p>
+    <w:p>
+      <w:pPr>
+        <w:spacing w:line="360" w:lineRule="auto"/>
+        <w:rPr>
+          <w:noProof/>
+        </w:rPr>
+      </w:pPr>
+    </w:p>
+    <w:p>
+      <w:pPr>
+        <w:spacing w:line="360" w:lineRule="auto"/>
+        <w:rPr>
+          <w:noProof/>
+        </w:rPr>
+      </w:pPr>
+    </w:p>
+    <w:p>
+      <w:pPr>
+        <w:spacing w:line="360" w:lineRule="auto"/>
+        <w:rPr>
+          <w:noProof/>
+        </w:rPr>
+      </w:pPr>
+    </w:p>
+    <w:p>
+      <w:pPr>
+        <w:spacing w:line="360" w:lineRule="auto"/>
+        <w:rPr>
+          <w:noProof/>
+        </w:rPr>
+      </w:pPr>
+    </w:p>
+    <w:p>
+      <w:pPr>
+        <w:spacing w:line="360" w:lineRule="auto"/>
+        <w:rPr>
+          <w:noProof/>
+        </w:rPr>
+      </w:pPr>
+      <w:r>
+        <w:rPr>
+          <w:noProof/>
+        </w:rPr>
+        <w:drawing>
+          <wp:anchor distT="0" distB="0" distL="114300" distR="114300" simplePos="0" relativeHeight="251692032" behindDoc="1" locked="0" layoutInCell="1" allowOverlap="1" wp14:anchorId="27E8DCE7">
+            <wp:simplePos x="0" y="0"/>
+            <wp:positionH relativeFrom="margin">
+              <wp:align>left</wp:align>
+            </wp:positionH>
+            <wp:positionV relativeFrom="paragraph">
+              <wp:posOffset>220345</wp:posOffset>
+            </wp:positionV>
+            <wp:extent cx="2743200" cy="2560320"/>
+            <wp:effectExtent l="0" t="0" r="0" b="0"/>
+            <wp:wrapTight wrapText="bothSides">
+              <wp:wrapPolygon edited="0">
+                <wp:start x="0" y="0"/>
+                <wp:lineTo x="0" y="21375"/>
+                <wp:lineTo x="21450" y="21375"/>
+                <wp:lineTo x="21450" y="0"/>
+                <wp:lineTo x="0" y="0"/>
+              </wp:wrapPolygon>
+            </wp:wrapTight>
+            <wp:docPr id="37" name="Imagen 37"/>
+            <wp:cNvGraphicFramePr>
+              <a:graphicFrameLocks xmlns:a="http://schemas.openxmlformats.org/drawingml/2006/main" noChangeAspect="1"/>
+            </wp:cNvGraphicFramePr>
+            <a:graphic xmlns:a="http://schemas.openxmlformats.org/drawingml/2006/main">
+              <a:graphicData uri="http://schemas.openxmlformats.org/drawingml/2006/picture">
+                <pic:pic xmlns:pic="http://schemas.openxmlformats.org/drawingml/2006/picture">
+                  <pic:nvPicPr>
+                    <pic:cNvPr id="1" name=""/>
+                    <pic:cNvPicPr/>
+                  </pic:nvPicPr>
+                  <pic:blipFill>
+                    <a:blip r:embed="rId41">
+                      <a:extLst>
+                        <a:ext uri="{28A0092B-C50C-407E-A947-70E740481C1C}">
+                          <a14:useLocalDpi xmlns:a14="http://schemas.microsoft.com/office/drawing/2010/main" val="0"/>
+                        </a:ext>
+                      </a:extLst>
+                    </a:blip>
+                    <a:stretch>
+                      <a:fillRect/>
+                    </a:stretch>
+                  </pic:blipFill>
+                  <pic:spPr>
+                    <a:xfrm>
+                      <a:off x="0" y="0"/>
+                      <a:ext cx="2743200" cy="2560320"/>
+                    </a:xfrm>
+                    <a:prstGeom prst="rect">
+                      <a:avLst/>
+                    </a:prstGeom>
+                  </pic:spPr>
+                </pic:pic>
+              </a:graphicData>
+            </a:graphic>
+            <wp14:sizeRelH relativeFrom="margin">
+              <wp14:pctWidth>0</wp14:pctWidth>
+            </wp14:sizeRelH>
+            <wp14:sizeRelV relativeFrom="margin">
+              <wp14:pctHeight>0</wp14:pctHeight>
+            </wp14:sizeRelV>
+          </wp:anchor>
+        </w:drawing>
+      </w:r>
+      <w:r>
+        <w:rPr>
+          <w:noProof/>
+        </w:rPr>
+        <w:tab/>
+      </w:r>
+      <w:r>
+        <w:rPr>
+          <w:noProof/>
+        </w:rPr>
+        <w:tab/>
+      </w:r>
+      <w:r>
+        <w:rPr>
+          <w:noProof/>
+        </w:rPr>
+        <w:tab/>
+        <w:t>Dieta-C</w:t>
+      </w:r>
+    </w:p>
+    <w:tbl>
+      <w:tblPr>
+        <w:tblStyle w:val="Tablaconcuadrcula"/>
+        <w:tblpPr w:leftFromText="141" w:rightFromText="141" w:vertAnchor="text" w:horzAnchor="page" w:tblpX="6376" w:tblpY="98"/>
+        <w:tblW w:w="0" w:type="auto"/>
+        <w:tblLook w:val="04A0" w:firstRow="1" w:lastRow="0" w:firstColumn="1" w:lastColumn="0" w:noHBand="0" w:noVBand="1"/>
+      </w:tblPr>
+      <w:tblGrid>
+        <w:gridCol w:w="4175"/>
+      </w:tblGrid>
+      <w:tr>
+        <w:trPr>
+          <w:trHeight w:val="497"/>
+        </w:trPr>
+        <w:tc>
+          <w:tcPr>
+            <w:tcW w:w="4175" w:type="dxa"/>
+            <w:tcBorders>
+              <w:top w:val="nil"/>
+              <w:left w:val="nil"/>
+              <w:bottom w:val="nil"/>
+              <w:right w:val="nil"/>
+            </w:tcBorders>
+          </w:tcPr>
+          <w:p>
+            <w:pPr>
+              <w:spacing w:line="360" w:lineRule="auto"/>
+              <w:rPr>
+                <w:noProof/>
+              </w:rPr>
+            </w:pPr>
+            <w:r>
+              <w:rPr>
+                <w:noProof/>
+              </w:rPr>
+              <w:t>Nuevamente, en el qq-plot normal~dieta-A se ven las similitudes, mientras que no tanto asi en los otros dos qq-plots.</w:t>
+            </w:r>
+          </w:p>
+          <w:p>
+            <w:pPr>
+              <w:spacing w:line="360" w:lineRule="auto"/>
+              <w:rPr>
+                <w:noProof/>
+              </w:rPr>
+            </w:pPr>
+          </w:p>
+        </w:tc>
+      </w:tr>
+    </w:tbl>
+    <w:p>
+      <w:pPr>
+        <w:spacing w:line="360" w:lineRule="auto"/>
+        <w:rPr>
+          <w:noProof/>
+        </w:rPr>
+      </w:pPr>
+    </w:p>
+    <w:p>
+      <w:pPr>
+        <w:spacing w:line="360" w:lineRule="auto"/>
+        <w:rPr>
+          <w:noProof/>
+        </w:rPr>
+      </w:pPr>
+    </w:p>
+    <w:p>
+      <w:pPr>
+        <w:spacing w:line="360" w:lineRule="auto"/>
+        <w:rPr>
+          <w:noProof/>
+        </w:rPr>
+      </w:pPr>
+    </w:p>
+    <w:p>
+      <w:pPr>
+        <w:spacing w:line="360" w:lineRule="auto"/>
+        <w:rPr>
+          <w:noProof/>
+        </w:rPr>
+      </w:pPr>
+    </w:p>
+    <w:p>
+      <w:pPr>
+        <w:spacing w:line="360" w:lineRule="auto"/>
+        <w:rPr>
+          <w:noProof/>
+        </w:rPr>
+      </w:pPr>
+    </w:p>
+    <w:p>
+      <w:pPr>
+        <w:spacing w:line="360" w:lineRule="auto"/>
+        <w:rPr>
+          <w:noProof/>
+        </w:rPr>
+      </w:pPr>
+    </w:p>
+    <w:p>
+      <w:pPr>
+        <w:spacing w:line="360" w:lineRule="auto"/>
+        <w:rPr>
+          <w:noProof/>
+        </w:rPr>
+      </w:pPr>
+    </w:p>
+    <w:p>
+      <w:pPr>
+        <w:spacing w:line="360" w:lineRule="auto"/>
+        <w:rPr>
+          <w:rStyle w:val="Ttulo4Car"/>
+        </w:rPr>
+      </w:pPr>
+      <w:r>
+        <w:rPr>
+          <w:rStyle w:val="Ttulo4Car"/>
+        </w:rPr>
+        <w:br/>
+        <w:t>(h) En base al análisis anterior, ¿cuál le parece la dieta más aconsejable?</w:t>
+      </w:r>
+    </w:p>
+    <w:p>
+      <w:pPr>
+        <w:spacing w:line="360" w:lineRule="auto"/>
+        <w:rPr>
+          <w:rFonts w:asciiTheme="majorHAnsi" w:eastAsiaTheme="majorEastAsia" w:hAnsiTheme="majorHAnsi" w:cstheme="majorBidi"/>
+        </w:rPr>
+      </w:pPr>
+      <w:r>
+        <w:rPr>
+          <w:rStyle w:val="Ttulo4Car"/>
+          <w:i w:val="0"/>
+          <w:iCs w:val="0"/>
+          <w:color w:val="auto"/>
+        </w:rPr>
+        <w:t>Basado en todo lo visto, la dieta mas recomendable parecería ser la dieta a.</w:t>
+      </w:r>
       <w:bookmarkStart w:id="0" w:name="_GoBack"/>
       <w:bookmarkEnd w:id="0"/>
     </w:p>
-    <w:p>
-      <w:pPr>
-        <w:spacing w:line="360" w:lineRule="auto"/>
-        <w:rPr>
-          <w:rStyle w:val="Ttulo3Car"/>
-        </w:rPr>
-      </w:pPr>
-    </w:p>
-    <w:p>
-      <w:pPr>
-        <w:spacing w:line="360" w:lineRule="auto"/>
-        <w:rPr>
-          <w:rStyle w:val="Ttulo3Car"/>
-        </w:rPr>
-      </w:pPr>
-    </w:p>
-    <w:p>
-      <w:pPr>
-        <w:spacing w:line="360" w:lineRule="auto"/>
-      </w:pPr>
-      <w:r>
-        <w:rPr>
-          <w:rStyle w:val="Ttulo3Car"/>
-        </w:rPr>
-        <w:t xml:space="preserve">Enunciado 5. Se compararon tres dietas respecto al control de azúcar en la sangre en pacientes diabéticos. En el archivo estad descriptiva.txt se encuentran los valores de glucosa para las tres </w:t>
-      </w:r>
-      <w:r>
-        <w:rPr>
-          <w:rStyle w:val="Ttulo3Car"/>
-        </w:rPr>
-        <w:lastRenderedPageBreak/>
-        <w:t>dietas consideradas (A, B, C), que contienen las lecturas de glucosa en la sangre de los pacientes. Es deseable que el paciente tenga valores entre 80 — 110 mg/dl.</w:t>
-      </w:r>
-      <w:r>
-        <w:br/>
-      </w:r>
-      <w:r>
-        <w:rPr>
-          <w:rStyle w:val="Ttulo4Car"/>
-        </w:rPr>
-        <w:t xml:space="preserve">(a) Cargue los datos al R. </w:t>
-      </w:r>
-      <w:r>
-        <w:rPr>
-          <w:rStyle w:val="Ttulo4Car"/>
-        </w:rPr>
-        <w:br/>
-        <w:t xml:space="preserve">(b) Para cada una de las tres dietas calcule medidas de centralidad: la media, la mediana, la media α-podada para α = 0.1, 0.2. Para cada dieta compare los valores obtenidos de las cuatro medidas de posición, si observa una notable diferencia ¿a qué podría deberse? </w:t>
-      </w:r>
-      <w:r>
-        <w:rPr>
-          <w:rStyle w:val="Ttulo4Car"/>
-        </w:rPr>
-        <w:br/>
-        <w:t xml:space="preserve">(c) Calcule medidas de dispersión: el desvío estándar, la distancia inter-cuartil (o inter-cuartos) y la MAD en cada una de las dietas. Compare los valores de dispersión obtenidos, si observa una notable diferencia ¿a qué podría deberse? ¿Cuál de las dietas parece ser la más estable? </w:t>
-      </w:r>
-      <w:r>
-        <w:rPr>
-          <w:rStyle w:val="Ttulo4Car"/>
-        </w:rPr>
-        <w:br/>
-        <w:t xml:space="preserve">(d) Obtenga los percentiles 10, 25, 50, 75 y 90. Compare los valores de los percentiles obtenidos entre las distintas dietas. </w:t>
-      </w:r>
-      <w:r>
-        <w:rPr>
-          <w:rStyle w:val="Ttulo4Car"/>
-        </w:rPr>
-        <w:br/>
-        <w:t xml:space="preserve">(e) Construya histogramas que permitan visualizar los valores de glucosa para cada dieta. Compare la distribución de glucosa. En alguna de ellas ¿parece haber valores alejados? ¿Las dietas mantienen a los pacientes en los valores deseados? ¿La distribución de glucosa es asimétrica en alguno de los grupos? ¿En algún caso el ajuste normal parece razonable? Realice los diagramas de tallo-hoja correspondientes. </w:t>
-      </w:r>
-      <w:r>
-        <w:rPr>
-          <w:rStyle w:val="Ttulo4Car"/>
-        </w:rPr>
-        <w:br/>
-        <w:t xml:space="preserve">(f) Grafique los box-plots correspondientes. ¿Cómo se compara la información que dan estos gráficos con la obtenida con los histogramas? En base a los gráficos obtenidos, discuta simetría, presencia de outliers y compare dispersiones nuevamente. </w:t>
-      </w:r>
-      <w:r>
-        <w:rPr>
-          <w:rStyle w:val="Ttulo4Car"/>
-        </w:rPr>
-        <w:br/>
-        <w:t xml:space="preserve">(g) Grafique los qq-plots correspondientes. ¿En algún caso el ajuste normal parece razonable? </w:t>
-      </w:r>
-      <w:r>
-        <w:rPr>
-          <w:rStyle w:val="Ttulo4Car"/>
-        </w:rPr>
-        <w:br/>
-        <w:t>(h) En base al análisis anterior, ¿cuál le parece la dieta más aconsejable?</w:t>
-      </w:r>
-    </w:p>
     <w:sectPr>
-      <w:headerReference w:type="default" r:id="rId31"/>
-      <w:footerReference w:type="default" r:id="rId32"/>
+      <w:type w:val="continuous"/>
       <w:pgSz w:w="11906" w:h="16838" w:code="9"/>
       <w:pgMar w:top="1440" w:right="1080" w:bottom="1440" w:left="1080" w:header="720" w:footer="720" w:gutter="0"/>
       <w:cols w:space="720"/>
@@ -4126,6 +8319,7 @@
   <w:style w:type="paragraph" w:default="1" w:styleId="Normal">
     <w:name w:val="Normal"/>
     <w:qFormat/>
+    <w:rsid w:val="00AA7D41"/>
   </w:style>
   <w:style w:type="paragraph" w:styleId="Ttulo1">
     <w:name w:val="heading 1"/>
@@ -4217,7 +8411,6 @@
   <w:style w:type="character" w:default="1" w:styleId="Fuentedeprrafopredeter">
     <w:name w:val="Default Paragraph Font"/>
     <w:uiPriority w:val="1"/>
-    <w:semiHidden/>
     <w:unhideWhenUsed/>
   </w:style>
   <w:style w:type="table" w:default="1" w:styleId="Tablanormal">
@@ -4342,7 +8535,6 @@
     <w:basedOn w:val="Normal"/>
     <w:link w:val="HTMLconformatoprevioCar"/>
     <w:uiPriority w:val="99"/>
-    <w:semiHidden/>
     <w:unhideWhenUsed/>
     <w:rsid w:val="0040523D"/>
     <w:pPr>
@@ -4378,7 +8570,6 @@
     <w:basedOn w:val="Fuentedeprrafopredeter"/>
     <w:link w:val="HTMLconformatoprevio"/>
     <w:uiPriority w:val="99"/>
-    <w:semiHidden/>
     <w:rsid w:val="0040523D"/>
     <w:rPr>
       <w:rFonts w:ascii="Courier New" w:eastAsia="Times New Roman" w:hAnsi="Courier New" w:cs="Courier New"/>
@@ -4391,6 +8582,35 @@
     <w:name w:val="gd15mcfceub"/>
     <w:basedOn w:val="Fuentedeprrafopredeter"/>
     <w:rsid w:val="0040523D"/>
+  </w:style>
+  <w:style w:type="character" w:customStyle="1" w:styleId="gd15mcfckub">
+    <w:name w:val="gd15mcfckub"/>
+    <w:basedOn w:val="Fuentedeprrafopredeter"/>
+    <w:rsid w:val="002F7598"/>
+  </w:style>
+  <w:style w:type="character" w:customStyle="1" w:styleId="gd15mcfcktb">
+    <w:name w:val="gd15mcfcktb"/>
+    <w:basedOn w:val="Fuentedeprrafopredeter"/>
+    <w:rsid w:val="002F7598"/>
+  </w:style>
+  <w:style w:type="table" w:styleId="Tablaconcuadrcula">
+    <w:name w:val="Table Grid"/>
+    <w:basedOn w:val="Tablanormal"/>
+    <w:uiPriority w:val="39"/>
+    <w:rsid w:val="00DD1DD8"/>
+    <w:pPr>
+      <w:spacing w:after="0" w:line="240" w:lineRule="auto"/>
+    </w:pPr>
+    <w:tblPr>
+      <w:tblBorders>
+        <w:top w:val="single" w:sz="4" w:space="0" w:color="auto"/>
+        <w:left w:val="single" w:sz="4" w:space="0" w:color="auto"/>
+        <w:bottom w:val="single" w:sz="4" w:space="0" w:color="auto"/>
+        <w:right w:val="single" w:sz="4" w:space="0" w:color="auto"/>
+        <w:insideH w:val="single" w:sz="4" w:space="0" w:color="auto"/>
+        <w:insideV w:val="single" w:sz="4" w:space="0" w:color="auto"/>
+      </w:tblBorders>
+    </w:tblPr>
   </w:style>
 </w:styles>
 </file>
@@ -4695,7 +8915,7 @@
 </file>
 
 <file path=customXml/itemProps1.xml><?xml version="1.0" encoding="utf-8"?>
-<ds:datastoreItem xmlns:ds="http://schemas.openxmlformats.org/officeDocument/2006/customXml" ds:itemID="{0428C890-FF86-4ECE-BCAC-4E2D513F92CA}">
+<ds:datastoreItem xmlns:ds="http://schemas.openxmlformats.org/officeDocument/2006/customXml" ds:itemID="{03380041-77A1-4A07-A61A-274C139656D1}">
   <ds:schemaRefs>
     <ds:schemaRef ds:uri="http://schemas.openxmlformats.org/officeDocument/2006/bibliography"/>
   </ds:schemaRefs>

</xml_diff>